<commit_message>
Cambio base de datos
</commit_message>
<xml_diff>
--- a/Cumbicos_Velasco_Diseño.docx
+++ b/Cumbicos_Velasco_Diseño.docx
@@ -1,6 +1,6 @@
 
 <file path=word/document.xml><?xml version="1.0" encoding="utf-8"?>
-<w:document xmlns:wpc="http://schemas.microsoft.com/office/word/2010/wordprocessingCanvas" xmlns:cx="http://schemas.microsoft.com/office/drawing/2014/chartex" xmlns:cx1="http://schemas.microsoft.com/office/drawing/2015/9/8/chartex" xmlns:mc="http://schemas.openxmlformats.org/markup-compatibility/2006" xmlns:o="urn:schemas-microsoft-com:office:office" xmlns:r="http://schemas.openxmlformats.org/officeDocument/2006/relationships" xmlns:m="http://schemas.openxmlformats.org/officeDocument/2006/math" xmlns:v="urn:schemas-microsoft-com:vml" xmlns:wp14="http://schemas.microsoft.com/office/word/2010/wordprocessingDrawing" xmlns:wp="http://schemas.openxmlformats.org/drawingml/2006/wordprocessingDrawing" xmlns:w10="urn:schemas-microsoft-com:office:word" xmlns:w="http://schemas.openxmlformats.org/wordprocessingml/2006/main" xmlns:w14="http://schemas.microsoft.com/office/word/2010/wordml" xmlns:w15="http://schemas.microsoft.com/office/word/2012/wordml" xmlns:w16se="http://schemas.microsoft.com/office/word/2015/wordml/symex" xmlns:wpg="http://schemas.microsoft.com/office/word/2010/wordprocessingGroup" xmlns:wpi="http://schemas.microsoft.com/office/word/2010/wordprocessingInk" xmlns:wne="http://schemas.microsoft.com/office/word/2006/wordml" xmlns:wps="http://schemas.microsoft.com/office/word/2010/wordprocessingShape" mc:Ignorable="w14 w15 w16se wp14">
+<w:document xmlns:wpc="http://schemas.microsoft.com/office/word/2010/wordprocessingCanvas" xmlns:mc="http://schemas.openxmlformats.org/markup-compatibility/2006" xmlns:o="urn:schemas-microsoft-com:office:office" xmlns:r="http://schemas.openxmlformats.org/officeDocument/2006/relationships" xmlns:m="http://schemas.openxmlformats.org/officeDocument/2006/math" xmlns:v="urn:schemas-microsoft-com:vml" xmlns:wp14="http://schemas.microsoft.com/office/word/2010/wordprocessingDrawing" xmlns:wp="http://schemas.openxmlformats.org/drawingml/2006/wordprocessingDrawing" xmlns:w10="urn:schemas-microsoft-com:office:word" xmlns:w="http://schemas.openxmlformats.org/wordprocessingml/2006/main" xmlns:w14="http://schemas.microsoft.com/office/word/2010/wordml" xmlns:w15="http://schemas.microsoft.com/office/word/2012/wordml" xmlns:wpg="http://schemas.microsoft.com/office/word/2010/wordprocessingGroup" xmlns:wpi="http://schemas.microsoft.com/office/word/2010/wordprocessingInk" xmlns:wne="http://schemas.microsoft.com/office/word/2006/wordml" xmlns:wps="http://schemas.microsoft.com/office/word/2010/wordprocessingShape" mc:Ignorable="w14 w15 wp14">
   <w:body>
     <w:p>
       <w:pPr>
@@ -8,6 +8,8 @@
           <w:rFonts w:ascii="Times New Roman" w:hAnsi="Times New Roman"/>
         </w:rPr>
       </w:pPr>
+      <w:bookmarkStart w:id="0" w:name="_GoBack"/>
+      <w:bookmarkEnd w:id="0"/>
     </w:p>
     <w:p>
       <w:pPr>
@@ -24,6 +26,14 @@
           <w:lang w:val="es-ES"/>
         </w:rPr>
         <w:t xml:space="preserve">Integrantes: </w:t>
+      </w:r>
+      <w:r>
+        <w:rPr>
+          <w:rFonts w:ascii="Times New Roman" w:hAnsi="Times New Roman"/>
+          <w:b/>
+          <w:lang w:val="es-ES"/>
+        </w:rPr>
+        <w:tab/>
       </w:r>
       <w:r>
         <w:rPr>
@@ -127,7 +137,28 @@
           <w:rFonts w:ascii="Times New Roman" w:hAnsi="Times New Roman"/>
           <w:lang w:val="es-ES"/>
         </w:rPr>
-        <w:t>/10/2016</w:t>
+        <w:t>/</w:t>
+      </w:r>
+      <w:r>
+        <w:rPr>
+          <w:rFonts w:ascii="Times New Roman" w:hAnsi="Times New Roman"/>
+          <w:lang w:val="es-ES"/>
+        </w:rPr>
+        <w:t>0</w:t>
+      </w:r>
+      <w:r>
+        <w:rPr>
+          <w:rFonts w:ascii="Times New Roman" w:hAnsi="Times New Roman"/>
+          <w:lang w:val="es-ES"/>
+        </w:rPr>
+        <w:t>1</w:t>
+      </w:r>
+      <w:r>
+        <w:rPr>
+          <w:rFonts w:ascii="Times New Roman" w:hAnsi="Times New Roman"/>
+          <w:lang w:val="es-ES"/>
+        </w:rPr>
+        <w:t>/2016</w:t>
       </w:r>
     </w:p>
     <w:p>
@@ -252,15 +283,7 @@
           <w:color w:val="000000"/>
           <w:lang w:val="es-ES"/>
         </w:rPr>
-        <w:t xml:space="preserve"> un Servidor de transacciones </w:t>
-      </w:r>
-      <w:r>
-        <w:rPr>
-          <w:rFonts w:ascii="Times New Roman" w:hAnsi="Times New Roman"/>
-          <w:color w:val="000000"/>
-          <w:lang w:val="es-ES"/>
-        </w:rPr>
-        <w:t xml:space="preserve">bancarias instalado en un computador de escritorio, denominado Servidor Banco, donde se podrá realizar operaciones de Retiro, </w:t>
+        <w:t xml:space="preserve"> un Servidor de transacciones bancarias instalado en un computador de escritorio, denominado Servidor Banco, donde se podrá realizar operaciones de Retiro, </w:t>
       </w:r>
       <w:r>
         <w:rPr>
@@ -276,15 +299,7 @@
           <w:color w:val="000000"/>
           <w:lang w:val="es-ES"/>
         </w:rPr>
-        <w:t xml:space="preserve"> y Consultas asociados a los clientes del banco. Los datos provenientes de estas operaciones se almacenan en un Servidor d</w:t>
-      </w:r>
-      <w:r>
-        <w:rPr>
-          <w:rFonts w:ascii="Times New Roman" w:hAnsi="Times New Roman"/>
-          <w:color w:val="000000"/>
-          <w:lang w:val="es-ES"/>
-        </w:rPr>
-        <w:t xml:space="preserve">e base de datos, el cual </w:t>
+        <w:t xml:space="preserve"> y Consultas asociados a los clientes del banco. Los datos provenientes de estas operaciones se almacenan en un Servidor de base de datos, el cual </w:t>
       </w:r>
       <w:r>
         <w:rPr>
@@ -300,15 +315,15 @@
           <w:color w:val="000000"/>
           <w:lang w:val="es-ES"/>
         </w:rPr>
-        <w:t xml:space="preserve"> instalado conjuntamente en el mismo Servidor Banco. Cada servidor de transacciones bancarias cuenta con una sonda, la cual recopilará los datos de procesamiento (CPU, Memoria) en un archivo de texto en tiempo real y serán en</w:t>
-      </w:r>
-      <w:r>
-        <w:rPr>
-          <w:rFonts w:ascii="Times New Roman" w:hAnsi="Times New Roman"/>
-          <w:color w:val="000000"/>
-          <w:lang w:val="es-ES"/>
-        </w:rPr>
-        <w:t>viados al balanceador cuando los solicite.</w:t>
+        <w:t xml:space="preserve"> instalado conjuntamente en el mismo Servidor Banco.</w:t>
+      </w:r>
+      <w:r>
+        <w:rPr>
+          <w:rFonts w:ascii="Times New Roman" w:hAnsi="Times New Roman"/>
+          <w:color w:val="000000"/>
+          <w:lang w:val="es-ES"/>
+        </w:rPr>
+        <w:t xml:space="preserve"> El servidor de base de datos para sincronizar los datos de las transacciones utilizará un esquema de base de datos distribuida. </w:t>
       </w:r>
     </w:p>
     <w:p>
@@ -338,6 +353,36 @@
           <w:color w:val="000000"/>
           <w:lang w:val="es-ES"/>
         </w:rPr>
+        <w:t>Cada servidor de transacciones bancarias cuenta con una sonda, la cual recopilará los datos de procesamiento (CPU, Memoria) en un archivo de texto en tiempo real y serán enviados al balanceador cuando los solicite.</w:t>
+      </w:r>
+    </w:p>
+    <w:p>
+      <w:pPr>
+        <w:pStyle w:val="Sinespaciado1"/>
+        <w:jc w:val="both"/>
+        <w:rPr>
+          <w:rFonts w:ascii="Times New Roman" w:hAnsi="Times New Roman"/>
+          <w:color w:val="000000"/>
+          <w:lang w:val="es-ES"/>
+        </w:rPr>
+      </w:pPr>
+    </w:p>
+    <w:p>
+      <w:pPr>
+        <w:pStyle w:val="Sinespaciado1"/>
+        <w:jc w:val="both"/>
+        <w:rPr>
+          <w:rFonts w:ascii="Times New Roman" w:hAnsi="Times New Roman"/>
+          <w:color w:val="000000"/>
+          <w:lang w:val="es-ES"/>
+        </w:rPr>
+      </w:pPr>
+      <w:r>
+        <w:rPr>
+          <w:rFonts w:ascii="Times New Roman" w:hAnsi="Times New Roman"/>
+          <w:color w:val="000000"/>
+          <w:lang w:val="es-ES"/>
+        </w:rPr>
         <w:t xml:space="preserve">Se implementará también un balanceador de carga, el que será el </w:t>
       </w:r>
       <w:r>
@@ -386,15 +431,7 @@
           <w:color w:val="000000"/>
           <w:lang w:val="es-ES"/>
         </w:rPr>
-        <w:t xml:space="preserve"> a todos los servidores de banco solicitando su información de carga,</w:t>
-      </w:r>
-      <w:r>
-        <w:rPr>
-          <w:rFonts w:ascii="Times New Roman" w:hAnsi="Times New Roman"/>
-          <w:color w:val="000000"/>
-          <w:lang w:val="es-ES"/>
-        </w:rPr>
-        <w:t xml:space="preserve"> de acuerdo a estos datos, se determinará el servidor a utilizarse, y se enviará la solicitud proveniente del cliente. </w:t>
+        <w:t xml:space="preserve"> a todos los servidores de banco solicitando su información de carga, de acuerdo a estos datos, se determinará el servidor a utilizarse, y se enviará la solicitud proveniente del cliente. </w:t>
       </w:r>
     </w:p>
     <w:p>
@@ -404,6 +441,7 @@
         <w:rPr>
           <w:rFonts w:ascii="Times New Roman" w:hAnsi="Times New Roman"/>
           <w:color w:val="000000"/>
+          <w:u w:val="single"/>
           <w:lang w:val="es-ES"/>
         </w:rPr>
       </w:pPr>
@@ -415,60 +453,6 @@
         <w:rPr>
           <w:rFonts w:ascii="Times New Roman" w:hAnsi="Times New Roman"/>
           <w:color w:val="000000"/>
-          <w:lang w:val="es-ES"/>
-        </w:rPr>
-      </w:pPr>
-      <w:r>
-        <w:rPr>
-          <w:rFonts w:ascii="Times New Roman" w:hAnsi="Times New Roman"/>
-          <w:color w:val="000000"/>
-          <w:lang w:val="es-ES"/>
-        </w:rPr>
-        <w:t xml:space="preserve">Cada cliente </w:t>
-      </w:r>
-      <w:r>
-        <w:rPr>
-          <w:rFonts w:ascii="Times New Roman" w:hAnsi="Times New Roman"/>
-          <w:color w:val="000000"/>
-          <w:lang w:val="es-ES"/>
-        </w:rPr>
-        <w:t>está</w:t>
-      </w:r>
-      <w:r>
-        <w:rPr>
-          <w:rFonts w:ascii="Times New Roman" w:hAnsi="Times New Roman"/>
-          <w:color w:val="000000"/>
-          <w:lang w:val="es-ES"/>
-        </w:rPr>
-        <w:t xml:space="preserve"> provisto de una GUI, donde podrá loguearse con sus datos (cedula, contraseña) desde la cual podrá realizar las transa</w:t>
-      </w:r>
-      <w:r>
-        <w:rPr>
-          <w:rFonts w:ascii="Times New Roman" w:hAnsi="Times New Roman"/>
-          <w:color w:val="000000"/>
-          <w:lang w:val="es-ES"/>
-        </w:rPr>
-        <w:t xml:space="preserve">cciones antes mencionadas. </w:t>
-      </w:r>
-    </w:p>
-    <w:p>
-      <w:pPr>
-        <w:pStyle w:val="Sinespaciado1"/>
-        <w:jc w:val="both"/>
-        <w:rPr>
-          <w:rFonts w:ascii="Times New Roman" w:hAnsi="Times New Roman"/>
-          <w:color w:val="000000"/>
-          <w:lang w:val="es-ES"/>
-        </w:rPr>
-      </w:pPr>
-    </w:p>
-    <w:p>
-      <w:pPr>
-        <w:pStyle w:val="Sinespaciado1"/>
-        <w:jc w:val="both"/>
-        <w:rPr>
-          <w:rFonts w:ascii="Times New Roman" w:hAnsi="Times New Roman"/>
-          <w:color w:val="000000"/>
           <w:lang w:val="es-EC"/>
         </w:rPr>
       </w:pPr>
@@ -478,7 +462,25 @@
           <w:color w:val="000000"/>
           <w:lang w:val="es-EC"/>
         </w:rPr>
-        <w:t xml:space="preserve">Cada petición de cliente a enviarse, se guardará en un solo String y tendrá el formato: </w:t>
+        <w:t xml:space="preserve">Cada petición de cliente a enviarse, se guardará en un solo </w:t>
+      </w:r>
+      <w:proofErr w:type="spellStart"/>
+      <w:r>
+        <w:rPr>
+          <w:rFonts w:ascii="Times New Roman" w:hAnsi="Times New Roman"/>
+          <w:color w:val="000000"/>
+          <w:lang w:val="es-EC"/>
+        </w:rPr>
+        <w:t>String</w:t>
+      </w:r>
+      <w:proofErr w:type="spellEnd"/>
+      <w:r>
+        <w:rPr>
+          <w:rFonts w:ascii="Times New Roman" w:hAnsi="Times New Roman"/>
+          <w:color w:val="000000"/>
+          <w:lang w:val="es-EC"/>
+        </w:rPr>
+        <w:t xml:space="preserve"> y tendrá el formato: </w:t>
       </w:r>
     </w:p>
     <w:p>
@@ -940,15 +942,7 @@
                 <w:color w:val="000000"/>
                 <w:lang w:val="es-ES_tradnl"/>
               </w:rPr>
-              <w:t>T</w:t>
-            </w:r>
-            <w:r>
-              <w:rPr>
-                <w:rFonts w:ascii="Times New Roman" w:hAnsi="Times New Roman"/>
-                <w:color w:val="000000"/>
-                <w:lang w:val="es-ES_tradnl"/>
-              </w:rPr>
-              <w:t>amaño</w:t>
+              <w:t>Tamaño</w:t>
             </w:r>
             <w:r>
               <w:rPr>
@@ -1231,7 +1225,7 @@
             <v:path o:extrusionok="f" gradientshapeok="t" o:connecttype="rect"/>
             <o:lock v:ext="edit" aspectratio="t"/>
           </v:shapetype>
-          <v:shape id="Imagen 4" o:spid="_x0000_i1025" type="#_x0000_t75" style="width:556.75pt;height:321.5pt">
+          <v:shape id="Imagen 4" o:spid="_x0000_i1025" type="#_x0000_t75" style="width:556.6pt;height:321.8pt">
             <v:imagedata r:id="rId8" o:title=""/>
           </v:shape>
         </w:pict>
@@ -1519,19 +1513,7 @@
           <w:color w:val="000000"/>
           <w:lang w:val="es-EC"/>
         </w:rPr>
-        <w:t>bloq</w:t>
-      </w:r>
-      <w:bookmarkStart w:id="0" w:name="_GoBack"/>
-      <w:bookmarkEnd w:id="0"/>
-      <w:r>
-        <w:rPr>
-          <w:rFonts w:ascii="Times New Roman" w:hAnsi="Times New Roman"/>
-          <w:b/>
-          <w:bCs/>
-          <w:color w:val="000000"/>
-          <w:lang w:val="es-EC"/>
-        </w:rPr>
-        <w:t>ues</w:t>
+        <w:t>bloques</w:t>
       </w:r>
     </w:p>
     <w:p>
@@ -1552,7 +1534,7 @@
       </w:pPr>
       <w:r>
         <w:pict>
-          <v:shape id="Picture 14" o:spid="_x0000_i1026" type="#_x0000_t75" style="width:452.95pt;height:200.1pt">
+          <v:shape id="Picture 14" o:spid="_x0000_i1026" type="#_x0000_t75" style="width:452.65pt;height:199.7pt">
             <v:imagedata r:id="rId9" o:title="" croptop="22431f" cropbottom="11297f" cropleft="18446f" cropright="6647f"/>
           </v:shape>
         </w:pict>
@@ -1586,6 +1568,7 @@
           <w:rFonts w:ascii="Times New Roman" w:hAnsi="Times New Roman"/>
         </w:rPr>
       </w:pPr>
+      <w:proofErr w:type="spellStart"/>
       <w:r>
         <w:rPr>
           <w:rFonts w:ascii="Times New Roman" w:hAnsi="Times New Roman"/>
@@ -1595,6 +1578,7 @@
         </w:rPr>
         <w:t>Seudocódigo</w:t>
       </w:r>
+      <w:proofErr w:type="spellEnd"/>
     </w:p>
     <w:p>
       <w:pPr>
@@ -1665,7 +1649,7 @@
           <w:rFonts w:ascii="Times New Roman" w:hAnsi="Times New Roman"/>
         </w:rPr>
         <w:pict>
-          <v:shape id="Imagen 1" o:spid="_x0000_i1027" type="#_x0000_t75" style="width:308.1pt;height:133.1pt">
+          <v:shape id="Imagen 1" o:spid="_x0000_i1027" type="#_x0000_t75" style="width:308.05pt;height:133.35pt">
             <v:imagedata r:id="rId10" o:title=""/>
           </v:shape>
         </w:pict>
@@ -1814,7 +1798,7 @@
           <w:rFonts w:ascii="Times New Roman" w:hAnsi="Times New Roman"/>
         </w:rPr>
         <w:pict>
-          <v:shape id="Imagen 2" o:spid="_x0000_i1028" type="#_x0000_t75" style="width:323.15pt;height:355.8pt">
+          <v:shape id="Imagen 2" o:spid="_x0000_i1028" type="#_x0000_t75" style="width:323.05pt;height:355.6pt">
             <v:imagedata r:id="rId11" o:title=""/>
           </v:shape>
         </w:pict>
@@ -1880,7 +1864,7 @@
           <w:rFonts w:ascii="Times New Roman" w:hAnsi="Times New Roman"/>
         </w:rPr>
         <w:pict>
-          <v:shape id="Imagen 3" o:spid="_x0000_i1029" type="#_x0000_t75" style="width:288.85pt;height:213.5pt">
+          <v:shape id="Imagen 3" o:spid="_x0000_i1029" type="#_x0000_t75" style="width:288.65pt;height:213.5pt">
             <v:imagedata r:id="rId12" o:title=""/>
           </v:shape>
         </w:pict>
@@ -1932,7 +1916,7 @@
 </file>
 
 <file path=word/endnotes.xml><?xml version="1.0" encoding="utf-8"?>
-<w:endnotes xmlns:wpc="http://schemas.microsoft.com/office/word/2010/wordprocessingCanvas" xmlns:cx="http://schemas.microsoft.com/office/drawing/2014/chartex" xmlns:cx1="http://schemas.microsoft.com/office/drawing/2015/9/8/chartex" xmlns:mc="http://schemas.openxmlformats.org/markup-compatibility/2006" xmlns:o="urn:schemas-microsoft-com:office:office" xmlns:r="http://schemas.openxmlformats.org/officeDocument/2006/relationships" xmlns:m="http://schemas.openxmlformats.org/officeDocument/2006/math" xmlns:v="urn:schemas-microsoft-com:vml" xmlns:wp14="http://schemas.microsoft.com/office/word/2010/wordprocessingDrawing" xmlns:wp="http://schemas.openxmlformats.org/drawingml/2006/wordprocessingDrawing" xmlns:w10="urn:schemas-microsoft-com:office:word" xmlns:w="http://schemas.openxmlformats.org/wordprocessingml/2006/main" xmlns:w14="http://schemas.microsoft.com/office/word/2010/wordml" xmlns:w15="http://schemas.microsoft.com/office/word/2012/wordml" xmlns:w16se="http://schemas.microsoft.com/office/word/2015/wordml/symex" xmlns:wpg="http://schemas.microsoft.com/office/word/2010/wordprocessingGroup" xmlns:wpi="http://schemas.microsoft.com/office/word/2010/wordprocessingInk" xmlns:wne="http://schemas.microsoft.com/office/word/2006/wordml" xmlns:wps="http://schemas.microsoft.com/office/word/2010/wordprocessingShape" mc:Ignorable="w14 w15 w16se wp14">
+<w:endnotes xmlns:wpc="http://schemas.microsoft.com/office/word/2010/wordprocessingCanvas" xmlns:mc="http://schemas.openxmlformats.org/markup-compatibility/2006" xmlns:o="urn:schemas-microsoft-com:office:office" xmlns:r="http://schemas.openxmlformats.org/officeDocument/2006/relationships" xmlns:m="http://schemas.openxmlformats.org/officeDocument/2006/math" xmlns:v="urn:schemas-microsoft-com:vml" xmlns:wp14="http://schemas.microsoft.com/office/word/2010/wordprocessingDrawing" xmlns:wp="http://schemas.openxmlformats.org/drawingml/2006/wordprocessingDrawing" xmlns:w10="urn:schemas-microsoft-com:office:word" xmlns:w="http://schemas.openxmlformats.org/wordprocessingml/2006/main" xmlns:w14="http://schemas.microsoft.com/office/word/2010/wordml" xmlns:w15="http://schemas.microsoft.com/office/word/2012/wordml" xmlns:wpg="http://schemas.microsoft.com/office/word/2010/wordprocessingGroup" xmlns:wpi="http://schemas.microsoft.com/office/word/2010/wordprocessingInk" xmlns:wne="http://schemas.microsoft.com/office/word/2006/wordml" xmlns:wps="http://schemas.microsoft.com/office/word/2010/wordprocessingShape" mc:Ignorable="w14 w15 wp14">
   <w:endnote w:type="separator" w:id="-1">
     <w:p>
       <w:pPr>
@@ -1957,7 +1941,7 @@
 </file>
 
 <file path=word/footnotes.xml><?xml version="1.0" encoding="utf-8"?>
-<w:footnotes xmlns:wpc="http://schemas.microsoft.com/office/word/2010/wordprocessingCanvas" xmlns:cx="http://schemas.microsoft.com/office/drawing/2014/chartex" xmlns:cx1="http://schemas.microsoft.com/office/drawing/2015/9/8/chartex" xmlns:mc="http://schemas.openxmlformats.org/markup-compatibility/2006" xmlns:o="urn:schemas-microsoft-com:office:office" xmlns:r="http://schemas.openxmlformats.org/officeDocument/2006/relationships" xmlns:m="http://schemas.openxmlformats.org/officeDocument/2006/math" xmlns:v="urn:schemas-microsoft-com:vml" xmlns:wp14="http://schemas.microsoft.com/office/word/2010/wordprocessingDrawing" xmlns:wp="http://schemas.openxmlformats.org/drawingml/2006/wordprocessingDrawing" xmlns:w10="urn:schemas-microsoft-com:office:word" xmlns:w="http://schemas.openxmlformats.org/wordprocessingml/2006/main" xmlns:w14="http://schemas.microsoft.com/office/word/2010/wordml" xmlns:w15="http://schemas.microsoft.com/office/word/2012/wordml" xmlns:w16se="http://schemas.microsoft.com/office/word/2015/wordml/symex" xmlns:wpg="http://schemas.microsoft.com/office/word/2010/wordprocessingGroup" xmlns:wpi="http://schemas.microsoft.com/office/word/2010/wordprocessingInk" xmlns:wne="http://schemas.microsoft.com/office/word/2006/wordml" xmlns:wps="http://schemas.microsoft.com/office/word/2010/wordprocessingShape" mc:Ignorable="w14 w15 w16se wp14">
+<w:footnotes xmlns:wpc="http://schemas.microsoft.com/office/word/2010/wordprocessingCanvas" xmlns:mc="http://schemas.openxmlformats.org/markup-compatibility/2006" xmlns:o="urn:schemas-microsoft-com:office:office" xmlns:r="http://schemas.openxmlformats.org/officeDocument/2006/relationships" xmlns:m="http://schemas.openxmlformats.org/officeDocument/2006/math" xmlns:v="urn:schemas-microsoft-com:vml" xmlns:wp14="http://schemas.microsoft.com/office/word/2010/wordprocessingDrawing" xmlns:wp="http://schemas.openxmlformats.org/drawingml/2006/wordprocessingDrawing" xmlns:w10="urn:schemas-microsoft-com:office:word" xmlns:w="http://schemas.openxmlformats.org/wordprocessingml/2006/main" xmlns:w14="http://schemas.microsoft.com/office/word/2010/wordml" xmlns:w15="http://schemas.microsoft.com/office/word/2012/wordml" xmlns:wpg="http://schemas.microsoft.com/office/word/2010/wordprocessingGroup" xmlns:wpi="http://schemas.microsoft.com/office/word/2010/wordprocessingInk" xmlns:wne="http://schemas.microsoft.com/office/word/2006/wordml" xmlns:wps="http://schemas.microsoft.com/office/word/2010/wordprocessingShape" mc:Ignorable="w14 w15 wp14">
   <w:footnote w:type="separator" w:id="-1">
     <w:p>
       <w:pPr>
@@ -1982,7 +1966,7 @@
 </file>
 
 <file path=word/header1.xml><?xml version="1.0" encoding="utf-8"?>
-<w:hdr xmlns:wpc="http://schemas.microsoft.com/office/word/2010/wordprocessingCanvas" xmlns:cx="http://schemas.microsoft.com/office/drawing/2014/chartex" xmlns:cx1="http://schemas.microsoft.com/office/drawing/2015/9/8/chartex" xmlns:mc="http://schemas.openxmlformats.org/markup-compatibility/2006" xmlns:o="urn:schemas-microsoft-com:office:office" xmlns:r="http://schemas.openxmlformats.org/officeDocument/2006/relationships" xmlns:m="http://schemas.openxmlformats.org/officeDocument/2006/math" xmlns:v="urn:schemas-microsoft-com:vml" xmlns:wp14="http://schemas.microsoft.com/office/word/2010/wordprocessingDrawing" xmlns:wp="http://schemas.openxmlformats.org/drawingml/2006/wordprocessingDrawing" xmlns:w10="urn:schemas-microsoft-com:office:word" xmlns:w="http://schemas.openxmlformats.org/wordprocessingml/2006/main" xmlns:w14="http://schemas.microsoft.com/office/word/2010/wordml" xmlns:w15="http://schemas.microsoft.com/office/word/2012/wordml" xmlns:w16se="http://schemas.microsoft.com/office/word/2015/wordml/symex" xmlns:wpg="http://schemas.microsoft.com/office/word/2010/wordprocessingGroup" xmlns:wpi="http://schemas.microsoft.com/office/word/2010/wordprocessingInk" xmlns:wne="http://schemas.microsoft.com/office/word/2006/wordml" xmlns:wps="http://schemas.microsoft.com/office/word/2010/wordprocessingShape" mc:Ignorable="w14 w15 w16se wp14">
+<w:hdr xmlns:wpc="http://schemas.microsoft.com/office/word/2010/wordprocessingCanvas" xmlns:mc="http://schemas.openxmlformats.org/markup-compatibility/2006" xmlns:o="urn:schemas-microsoft-com:office:office" xmlns:r="http://schemas.openxmlformats.org/officeDocument/2006/relationships" xmlns:m="http://schemas.openxmlformats.org/officeDocument/2006/math" xmlns:v="urn:schemas-microsoft-com:vml" xmlns:wp14="http://schemas.microsoft.com/office/word/2010/wordprocessingDrawing" xmlns:wp="http://schemas.openxmlformats.org/drawingml/2006/wordprocessingDrawing" xmlns:w10="urn:schemas-microsoft-com:office:word" xmlns:w="http://schemas.openxmlformats.org/wordprocessingml/2006/main" xmlns:w14="http://schemas.microsoft.com/office/word/2010/wordml" xmlns:w15="http://schemas.microsoft.com/office/word/2012/wordml" xmlns:wpg="http://schemas.microsoft.com/office/word/2010/wordprocessingGroup" xmlns:wpi="http://schemas.microsoft.com/office/word/2010/wordprocessingInk" xmlns:wne="http://schemas.microsoft.com/office/word/2006/wordml" xmlns:wps="http://schemas.microsoft.com/office/word/2010/wordprocessingShape" mc:Ignorable="w14 w15 wp14">
   <w:p>
     <w:pPr>
       <w:pStyle w:val="Sinespaciado1"/>
@@ -2063,7 +2047,7 @@
                       <w:sz w:val="24"/>
                       <w:szCs w:val="24"/>
                     </w:rPr>
-                    <w:t>3</w:t>
+                    <w:t>1</w:t>
                   </w:r>
                   <w:r>
                     <w:rPr>
@@ -2103,14 +2087,7 @@
         <w:b/>
         <w:lang w:val="es-ES"/>
       </w:rPr>
-      <w:t xml:space="preserve">FACULTAD DE INGENIERÍA EN </w:t>
-    </w:r>
-    <w:r>
-      <w:rPr>
-        <w:b/>
-        <w:lang w:val="es-ES"/>
-      </w:rPr>
-      <w:t>SISTEMAS</w:t>
+      <w:t>FACULTAD DE INGENIERÍA EN SISTEMAS</w:t>
     </w:r>
   </w:p>
   <w:p>
@@ -2133,7 +2110,7 @@
 </file>
 
 <file path=word/numbering.xml><?xml version="1.0" encoding="utf-8"?>
-<w:numbering xmlns:wpc="http://schemas.microsoft.com/office/word/2010/wordprocessingCanvas" xmlns:cx="http://schemas.microsoft.com/office/drawing/2014/chartex" xmlns:cx1="http://schemas.microsoft.com/office/drawing/2015/9/8/chartex" xmlns:mc="http://schemas.openxmlformats.org/markup-compatibility/2006" xmlns:o="urn:schemas-microsoft-com:office:office" xmlns:r="http://schemas.openxmlformats.org/officeDocument/2006/relationships" xmlns:m="http://schemas.openxmlformats.org/officeDocument/2006/math" xmlns:v="urn:schemas-microsoft-com:vml" xmlns:wp14="http://schemas.microsoft.com/office/word/2010/wordprocessingDrawing" xmlns:wp="http://schemas.openxmlformats.org/drawingml/2006/wordprocessingDrawing" xmlns:w10="urn:schemas-microsoft-com:office:word" xmlns:w="http://schemas.openxmlformats.org/wordprocessingml/2006/main" xmlns:w14="http://schemas.microsoft.com/office/word/2010/wordml" xmlns:w15="http://schemas.microsoft.com/office/word/2012/wordml" xmlns:w16se="http://schemas.microsoft.com/office/word/2015/wordml/symex" xmlns:wpg="http://schemas.microsoft.com/office/word/2010/wordprocessingGroup" xmlns:wpi="http://schemas.microsoft.com/office/word/2010/wordprocessingInk" xmlns:wne="http://schemas.microsoft.com/office/word/2006/wordml" xmlns:wps="http://schemas.microsoft.com/office/word/2010/wordprocessingShape" mc:Ignorable="w14 w15 w16se wp14">
+<w:numbering xmlns:wpc="http://schemas.microsoft.com/office/word/2010/wordprocessingCanvas" xmlns:mc="http://schemas.openxmlformats.org/markup-compatibility/2006" xmlns:o="urn:schemas-microsoft-com:office:office" xmlns:r="http://schemas.openxmlformats.org/officeDocument/2006/relationships" xmlns:m="http://schemas.openxmlformats.org/officeDocument/2006/math" xmlns:v="urn:schemas-microsoft-com:vml" xmlns:wp14="http://schemas.microsoft.com/office/word/2010/wordprocessingDrawing" xmlns:wp="http://schemas.openxmlformats.org/drawingml/2006/wordprocessingDrawing" xmlns:w10="urn:schemas-microsoft-com:office:word" xmlns:w="http://schemas.openxmlformats.org/wordprocessingml/2006/main" xmlns:w14="http://schemas.microsoft.com/office/word/2010/wordml" xmlns:w15="http://schemas.microsoft.com/office/word/2012/wordml" xmlns:wpg="http://schemas.microsoft.com/office/word/2010/wordprocessingGroup" xmlns:wpi="http://schemas.microsoft.com/office/word/2010/wordprocessingInk" xmlns:wne="http://schemas.microsoft.com/office/word/2006/wordml" xmlns:wps="http://schemas.microsoft.com/office/word/2010/wordprocessingShape" mc:Ignorable="w14 w15 wp14">
   <w:abstractNum w:abstractNumId="0" w15:restartNumberingAfterBreak="0">
     <w:nsid w:val="569FC381"/>
     <w:multiLevelType w:val="singleLevel"/>
@@ -2259,7 +2236,7 @@
 </file>
 
 <file path=word/styles.xml><?xml version="1.0" encoding="utf-8"?>
-<w:styles xmlns:mc="http://schemas.openxmlformats.org/markup-compatibility/2006" xmlns:r="http://schemas.openxmlformats.org/officeDocument/2006/relationships" xmlns:w="http://schemas.openxmlformats.org/wordprocessingml/2006/main" xmlns:w14="http://schemas.microsoft.com/office/word/2010/wordml" xmlns:w15="http://schemas.microsoft.com/office/word/2012/wordml" xmlns:w16se="http://schemas.microsoft.com/office/word/2015/wordml/symex" mc:Ignorable="w14 w15 w16se">
+<w:styles xmlns:mc="http://schemas.openxmlformats.org/markup-compatibility/2006" xmlns:r="http://schemas.openxmlformats.org/officeDocument/2006/relationships" xmlns:w="http://schemas.openxmlformats.org/wordprocessingml/2006/main" xmlns:w14="http://schemas.microsoft.com/office/word/2010/wordml" xmlns:w15="http://schemas.microsoft.com/office/word/2012/wordml" mc:Ignorable="w14 w15">
   <w:docDefaults>
     <w:rPrDefault>
       <w:rPr>
@@ -2428,7 +2405,7 @@
     <w:lsdException w:name="Table Web 2" w:semiHidden="1" w:unhideWhenUsed="1"/>
     <w:lsdException w:name="Table Web 3" w:semiHidden="1" w:unhideWhenUsed="1"/>
     <w:lsdException w:name="Balloon Text" w:semiHidden="1" w:unhideWhenUsed="1"/>
-    <w:lsdException w:name="Table Grid" w:semiHidden="1" w:uiPriority="39" w:unhideWhenUsed="1"/>
+    <w:lsdException w:name="Table Grid" w:uiPriority="39"/>
     <w:lsdException w:name="Table Theme" w:semiHidden="1" w:unhideWhenUsed="1"/>
     <w:lsdException w:name="Placeholder Text" w:semiHidden="1" w:uiPriority="99"/>
     <w:lsdException w:name="No Spacing" w:uiPriority="99"/>

</xml_diff>

<commit_message>
Modificación alcance del proyecto
</commit_message>
<xml_diff>
--- a/Cumbicos_Velasco_Diseño.docx
+++ b/Cumbicos_Velasco_Diseño.docx
@@ -1,6 +1,6 @@
 
 <file path=word/document.xml><?xml version="1.0" encoding="utf-8"?>
-<w:document xmlns:wpc="http://schemas.microsoft.com/office/word/2010/wordprocessingCanvas" xmlns:mc="http://schemas.openxmlformats.org/markup-compatibility/2006" xmlns:o="urn:schemas-microsoft-com:office:office" xmlns:r="http://schemas.openxmlformats.org/officeDocument/2006/relationships" xmlns:m="http://schemas.openxmlformats.org/officeDocument/2006/math" xmlns:v="urn:schemas-microsoft-com:vml" xmlns:wp14="http://schemas.microsoft.com/office/word/2010/wordprocessingDrawing" xmlns:wp="http://schemas.openxmlformats.org/drawingml/2006/wordprocessingDrawing" xmlns:w10="urn:schemas-microsoft-com:office:word" xmlns:w="http://schemas.openxmlformats.org/wordprocessingml/2006/main" xmlns:w14="http://schemas.microsoft.com/office/word/2010/wordml" xmlns:w15="http://schemas.microsoft.com/office/word/2012/wordml" xmlns:wpg="http://schemas.microsoft.com/office/word/2010/wordprocessingGroup" xmlns:wpi="http://schemas.microsoft.com/office/word/2010/wordprocessingInk" xmlns:wne="http://schemas.microsoft.com/office/word/2006/wordml" xmlns:wps="http://schemas.microsoft.com/office/word/2010/wordprocessingShape" mc:Ignorable="w14 w15 wp14">
+<w:document xmlns:wpc="http://schemas.microsoft.com/office/word/2010/wordprocessingCanvas" xmlns:cx="http://schemas.microsoft.com/office/drawing/2014/chartex" xmlns:cx1="http://schemas.microsoft.com/office/drawing/2015/9/8/chartex" xmlns:mc="http://schemas.openxmlformats.org/markup-compatibility/2006" xmlns:o="urn:schemas-microsoft-com:office:office" xmlns:r="http://schemas.openxmlformats.org/officeDocument/2006/relationships" xmlns:m="http://schemas.openxmlformats.org/officeDocument/2006/math" xmlns:v="urn:schemas-microsoft-com:vml" xmlns:wp14="http://schemas.microsoft.com/office/word/2010/wordprocessingDrawing" xmlns:wp="http://schemas.openxmlformats.org/drawingml/2006/wordprocessingDrawing" xmlns:w10="urn:schemas-microsoft-com:office:word" xmlns:w="http://schemas.openxmlformats.org/wordprocessingml/2006/main" xmlns:w14="http://schemas.microsoft.com/office/word/2010/wordml" xmlns:w15="http://schemas.microsoft.com/office/word/2012/wordml" xmlns:w16se="http://schemas.microsoft.com/office/word/2015/wordml/symex" xmlns:wpg="http://schemas.microsoft.com/office/word/2010/wordprocessingGroup" xmlns:wpi="http://schemas.microsoft.com/office/word/2010/wordprocessingInk" xmlns:wne="http://schemas.microsoft.com/office/word/2006/wordml" xmlns:wps="http://schemas.microsoft.com/office/word/2010/wordprocessingShape" mc:Ignorable="w14 w15 w16se wp14">
   <w:body>
     <w:p>
       <w:pPr>
@@ -8,8 +8,6 @@
           <w:rFonts w:ascii="Times New Roman" w:hAnsi="Times New Roman"/>
         </w:rPr>
       </w:pPr>
-      <w:bookmarkStart w:id="0" w:name="_GoBack"/>
-      <w:bookmarkEnd w:id="0"/>
     </w:p>
     <w:p>
       <w:pPr>
@@ -283,7 +281,55 @@
           <w:color w:val="000000"/>
           <w:lang w:val="es-ES"/>
         </w:rPr>
-        <w:t xml:space="preserve"> un Servidor de transacciones bancarias instalado en un computador de escritorio, denominado Servidor Banco, donde se podrá realizar operaciones de Retiro, </w:t>
+        <w:t xml:space="preserve"> un Servidor de transacciones bancarias</w:t>
+      </w:r>
+      <w:r>
+        <w:rPr>
+          <w:rFonts w:ascii="Times New Roman" w:hAnsi="Times New Roman"/>
+          <w:color w:val="000000"/>
+          <w:lang w:val="es-ES"/>
+        </w:rPr>
+        <w:t xml:space="preserve"> el cual estará instalado en varios computadores,</w:t>
+      </w:r>
+      <w:r>
+        <w:rPr>
+          <w:rFonts w:ascii="Times New Roman" w:hAnsi="Times New Roman"/>
+          <w:color w:val="000000"/>
+          <w:lang w:val="es-ES"/>
+        </w:rPr>
+        <w:t xml:space="preserve"> denominado</w:t>
+      </w:r>
+      <w:r>
+        <w:rPr>
+          <w:rFonts w:ascii="Times New Roman" w:hAnsi="Times New Roman"/>
+          <w:color w:val="000000"/>
+          <w:lang w:val="es-ES"/>
+        </w:rPr>
+        <w:t>s</w:t>
+      </w:r>
+      <w:r>
+        <w:rPr>
+          <w:rFonts w:ascii="Times New Roman" w:hAnsi="Times New Roman"/>
+          <w:color w:val="000000"/>
+          <w:lang w:val="es-ES"/>
+        </w:rPr>
+        <w:t xml:space="preserve"> Servidor</w:t>
+      </w:r>
+      <w:r>
+        <w:rPr>
+          <w:rFonts w:ascii="Times New Roman" w:hAnsi="Times New Roman"/>
+          <w:color w:val="000000"/>
+          <w:lang w:val="es-ES"/>
+        </w:rPr>
+        <w:t>es Banco;</w:t>
+      </w:r>
+      <w:r>
+        <w:rPr>
+          <w:rFonts w:ascii="Times New Roman" w:hAnsi="Times New Roman"/>
+          <w:color w:val="000000"/>
+          <w:lang w:val="es-ES"/>
+        </w:rPr>
+        <w:t xml:space="preserve"> se podrá realizar operaciones de Retiro, </w:t>
       </w:r>
       <w:r>
         <w:rPr>
@@ -299,7 +345,23 @@
           <w:color w:val="000000"/>
           <w:lang w:val="es-ES"/>
         </w:rPr>
-        <w:t xml:space="preserve"> y Consultas asociados a los clientes del banco. Los datos provenientes de estas operaciones se almacenan en un Servidor de base de datos, el cual </w:t>
+        <w:t xml:space="preserve"> y Consultas asociados a los clientes del banco. Los datos provenientes de esta</w:t>
+      </w:r>
+      <w:r>
+        <w:rPr>
+          <w:rFonts w:ascii="Times New Roman" w:hAnsi="Times New Roman"/>
+          <w:color w:val="000000"/>
+          <w:lang w:val="es-ES"/>
+        </w:rPr>
+        <w:t>s operaciones se almacenan un</w:t>
+      </w:r>
+      <w:r>
+        <w:rPr>
+          <w:rFonts w:ascii="Times New Roman" w:hAnsi="Times New Roman"/>
+          <w:color w:val="000000"/>
+          <w:lang w:val="es-ES"/>
+        </w:rPr>
+        <w:t xml:space="preserve"> Servidor de base de datos, el cual </w:t>
       </w:r>
       <w:r>
         <w:rPr>
@@ -315,15 +377,55 @@
           <w:color w:val="000000"/>
           <w:lang w:val="es-ES"/>
         </w:rPr>
-        <w:t xml:space="preserve"> instalado conjuntamente en el mismo Servidor Banco.</w:t>
-      </w:r>
-      <w:r>
-        <w:rPr>
-          <w:rFonts w:ascii="Times New Roman" w:hAnsi="Times New Roman"/>
-          <w:color w:val="000000"/>
-          <w:lang w:val="es-ES"/>
-        </w:rPr>
-        <w:t xml:space="preserve"> El servidor de base de datos para sincronizar los datos de las transacciones utilizará un esquema de base de datos distribuida. </w:t>
+        <w:t xml:space="preserve"> instalado</w:t>
+      </w:r>
+      <w:r>
+        <w:rPr>
+          <w:rFonts w:ascii="Times New Roman" w:hAnsi="Times New Roman"/>
+          <w:color w:val="000000"/>
+          <w:lang w:val="es-ES"/>
+        </w:rPr>
+        <w:t xml:space="preserve"> en cada computador servidor</w:t>
+      </w:r>
+      <w:r>
+        <w:rPr>
+          <w:rFonts w:ascii="Times New Roman" w:hAnsi="Times New Roman"/>
+          <w:color w:val="000000"/>
+          <w:lang w:val="es-ES"/>
+        </w:rPr>
+        <w:t xml:space="preserve"> conjuntamente en el mismo Servidor Banco.</w:t>
+      </w:r>
+      <w:r>
+        <w:rPr>
+          <w:rFonts w:ascii="Times New Roman" w:hAnsi="Times New Roman"/>
+          <w:color w:val="000000"/>
+          <w:lang w:val="es-ES"/>
+        </w:rPr>
+        <w:t xml:space="preserve"> El servidor de base de datos</w:t>
+      </w:r>
+      <w:r>
+        <w:rPr>
+          <w:rFonts w:ascii="Times New Roman" w:hAnsi="Times New Roman"/>
+          <w:color w:val="000000"/>
+          <w:lang w:val="es-ES"/>
+        </w:rPr>
+        <w:t xml:space="preserve"> </w:t>
+      </w:r>
+      <w:r>
+        <w:rPr>
+          <w:rFonts w:ascii="Times New Roman" w:hAnsi="Times New Roman"/>
+          <w:color w:val="000000"/>
+          <w:lang w:val="es-ES"/>
+        </w:rPr>
+        <w:t>utilizará un esquema de base de datos distribuida</w:t>
+      </w:r>
+      <w:r>
+        <w:rPr>
+          <w:rFonts w:ascii="Times New Roman" w:hAnsi="Times New Roman"/>
+          <w:color w:val="000000"/>
+          <w:lang w:val="es-ES"/>
+        </w:rPr>
+        <w:t xml:space="preserve"> para sincronizar los datos de las transacciones. </w:t>
       </w:r>
     </w:p>
     <w:p>
@@ -353,7 +455,55 @@
           <w:color w:val="000000"/>
           <w:lang w:val="es-ES"/>
         </w:rPr>
-        <w:t>Cada servidor de transacciones bancarias cuenta con una sonda, la cual recopilará los datos de procesamiento (CPU, Memoria) en un archivo de texto en tiempo real y serán enviados al balanceador cuando los solicite.</w:t>
+        <w:t>Cada servidor d</w:t>
+      </w:r>
+      <w:r>
+        <w:rPr>
+          <w:rFonts w:ascii="Times New Roman" w:hAnsi="Times New Roman"/>
+          <w:color w:val="000000"/>
+          <w:lang w:val="es-ES"/>
+        </w:rPr>
+        <w:t>e transacciones bancarias contara</w:t>
+      </w:r>
+      <w:r>
+        <w:rPr>
+          <w:rFonts w:ascii="Times New Roman" w:hAnsi="Times New Roman"/>
+          <w:color w:val="000000"/>
+          <w:lang w:val="es-ES"/>
+        </w:rPr>
+        <w:t xml:space="preserve"> con una sonda, la cual recopilará los datos de</w:t>
+      </w:r>
+      <w:r>
+        <w:rPr>
+          <w:rFonts w:ascii="Times New Roman" w:hAnsi="Times New Roman"/>
+          <w:color w:val="000000"/>
+          <w:lang w:val="es-ES"/>
+        </w:rPr>
+        <w:t xml:space="preserve"> procesamiento (CPU, Memoria) y los almacenara en</w:t>
+      </w:r>
+      <w:r>
+        <w:rPr>
+          <w:rFonts w:ascii="Times New Roman" w:hAnsi="Times New Roman"/>
+          <w:color w:val="000000"/>
+          <w:lang w:val="es-ES"/>
+        </w:rPr>
+        <w:t xml:space="preserve"> un archivo de texto en tiempo real y serán enviados al balanceador cuando</w:t>
+      </w:r>
+      <w:r>
+        <w:rPr>
+          <w:rFonts w:ascii="Times New Roman" w:hAnsi="Times New Roman"/>
+          <w:color w:val="000000"/>
+          <w:lang w:val="es-ES"/>
+        </w:rPr>
+        <w:t xml:space="preserve"> este</w:t>
+      </w:r>
+      <w:r>
+        <w:rPr>
+          <w:rFonts w:ascii="Times New Roman" w:hAnsi="Times New Roman"/>
+          <w:color w:val="000000"/>
+          <w:lang w:val="es-ES"/>
+        </w:rPr>
+        <w:t xml:space="preserve"> los solicite.</w:t>
       </w:r>
     </w:p>
     <w:p>
@@ -383,7 +533,23 @@
           <w:color w:val="000000"/>
           <w:lang w:val="es-ES"/>
         </w:rPr>
-        <w:t xml:space="preserve">Se implementará también un balanceador de carga, el que será el </w:t>
+        <w:t>Se implementará también un b</w:t>
+      </w:r>
+      <w:r>
+        <w:rPr>
+          <w:rFonts w:ascii="Times New Roman" w:hAnsi="Times New Roman"/>
+          <w:color w:val="000000"/>
+          <w:lang w:val="es-ES"/>
+        </w:rPr>
+        <w:t>alanceador de carga, el cual estará a</w:t>
+      </w:r>
+      <w:r>
+        <w:rPr>
+          <w:rFonts w:ascii="Times New Roman" w:hAnsi="Times New Roman"/>
+          <w:color w:val="000000"/>
+          <w:lang w:val="es-ES"/>
+        </w:rPr>
+        <w:t xml:space="preserve"> </w:t>
       </w:r>
       <w:r>
         <w:rPr>
@@ -462,25 +628,23 @@
           <w:color w:val="000000"/>
           <w:lang w:val="es-EC"/>
         </w:rPr>
-        <w:t xml:space="preserve">Cada petición de cliente a enviarse, se guardará en un solo </w:t>
-      </w:r>
-      <w:proofErr w:type="spellStart"/>
+        <w:t xml:space="preserve">Cada petición de cliente a enviarse, se guardará en un solo String y tendrá el </w:t>
+      </w:r>
       <w:r>
         <w:rPr>
           <w:rFonts w:ascii="Times New Roman" w:hAnsi="Times New Roman"/>
           <w:color w:val="000000"/>
           <w:lang w:val="es-EC"/>
         </w:rPr>
-        <w:t>String</w:t>
-      </w:r>
-      <w:proofErr w:type="spellEnd"/>
+        <w:t xml:space="preserve">siguiente </w:t>
+      </w:r>
       <w:r>
         <w:rPr>
           <w:rFonts w:ascii="Times New Roman" w:hAnsi="Times New Roman"/>
           <w:color w:val="000000"/>
           <w:lang w:val="es-EC"/>
         </w:rPr>
-        <w:t xml:space="preserve"> y tendrá el formato: </w:t>
+        <w:t xml:space="preserve">formato: </w:t>
       </w:r>
     </w:p>
     <w:p>
@@ -1162,6 +1326,19 @@
     <w:p>
       <w:pPr>
         <w:pStyle w:val="Sinespaciado1"/>
+        <w:tabs>
+          <w:tab w:val="left" w:pos="425"/>
+        </w:tabs>
+        <w:ind w:left="425"/>
+        <w:rPr>
+          <w:rFonts w:ascii="Times New Roman" w:hAnsi="Times New Roman"/>
+          <w:lang w:val="es-ES"/>
+        </w:rPr>
+      </w:pPr>
+    </w:p>
+    <w:p>
+      <w:pPr>
+        <w:pStyle w:val="Sinespaciado1"/>
         <w:numPr>
           <w:ilvl w:val="0"/>
           <w:numId w:val="2"/>
@@ -1179,7 +1356,6 @@
           <w:color w:val="000000"/>
           <w:lang w:val="es-ES"/>
         </w:rPr>
-        <w:lastRenderedPageBreak/>
         <w:t>Diagrama de Flujo de arquitectura de alta disponibilidad</w:t>
       </w:r>
     </w:p>
@@ -1197,6 +1373,503 @@
       <w:pPr>
         <w:pStyle w:val="Sinespaciado1"/>
         <w:ind w:left="-1276"/>
+        <w:rPr>
+          <w:rFonts w:ascii="Times New Roman" w:hAnsi="Times New Roman"/>
+        </w:rPr>
+      </w:pPr>
+      <w:r>
+        <w:rPr>
+          <w:noProof/>
+          <w:lang w:val="es-ES" w:eastAsia="es-ES"/>
+        </w:rPr>
+        <w:drawing>
+          <wp:inline distT="0" distB="0" distL="0" distR="0" wp14:anchorId="5CE816B0" wp14:editId="239BEC98">
+            <wp:extent cx="6942125" cy="3964946"/>
+            <wp:effectExtent l="0" t="0" r="0" b="0"/>
+            <wp:docPr id="1" name="Imagen 1"/>
+            <wp:cNvGraphicFramePr>
+              <a:graphicFrameLocks xmlns:a="http://schemas.openxmlformats.org/drawingml/2006/main" noChangeAspect="1"/>
+            </wp:cNvGraphicFramePr>
+            <a:graphic xmlns:a="http://schemas.openxmlformats.org/drawingml/2006/main">
+              <a:graphicData uri="http://schemas.openxmlformats.org/drawingml/2006/picture">
+                <pic:pic xmlns:pic="http://schemas.openxmlformats.org/drawingml/2006/picture">
+                  <pic:nvPicPr>
+                    <pic:cNvPr id="1" name=""/>
+                    <pic:cNvPicPr/>
+                  </pic:nvPicPr>
+                  <pic:blipFill>
+                    <a:blip r:embed="rId8"/>
+                    <a:stretch>
+                      <a:fillRect/>
+                    </a:stretch>
+                  </pic:blipFill>
+                  <pic:spPr>
+                    <a:xfrm>
+                      <a:off x="0" y="0"/>
+                      <a:ext cx="6947784" cy="3968178"/>
+                    </a:xfrm>
+                    <a:prstGeom prst="rect">
+                      <a:avLst/>
+                    </a:prstGeom>
+                  </pic:spPr>
+                </pic:pic>
+              </a:graphicData>
+            </a:graphic>
+          </wp:inline>
+        </w:drawing>
+      </w:r>
+    </w:p>
+    <w:p>
+      <w:pPr>
+        <w:pStyle w:val="Sinespaciado1"/>
+        <w:ind w:left="-993"/>
+        <w:rPr>
+          <w:rFonts w:ascii="Times New Roman" w:hAnsi="Times New Roman"/>
+        </w:rPr>
+      </w:pPr>
+    </w:p>
+    <w:p>
+      <w:pPr>
+        <w:pStyle w:val="Sinespaciado1"/>
+        <w:ind w:left="-993"/>
+        <w:rPr>
+          <w:rFonts w:ascii="Times New Roman" w:hAnsi="Times New Roman"/>
+        </w:rPr>
+      </w:pPr>
+    </w:p>
+    <w:p>
+      <w:pPr>
+        <w:pStyle w:val="Sinespaciado1"/>
+        <w:ind w:left="-993"/>
+        <w:rPr>
+          <w:rFonts w:ascii="Times New Roman" w:hAnsi="Times New Roman"/>
+        </w:rPr>
+      </w:pPr>
+    </w:p>
+    <w:p>
+      <w:pPr>
+        <w:pStyle w:val="Sinespaciado1"/>
+        <w:ind w:left="-993"/>
+        <w:rPr>
+          <w:rFonts w:ascii="Times New Roman" w:hAnsi="Times New Roman"/>
+        </w:rPr>
+      </w:pPr>
+    </w:p>
+    <w:p>
+      <w:pPr>
+        <w:pStyle w:val="Sinespaciado1"/>
+        <w:ind w:left="-993"/>
+        <w:rPr>
+          <w:rFonts w:ascii="Times New Roman" w:hAnsi="Times New Roman"/>
+        </w:rPr>
+      </w:pPr>
+    </w:p>
+    <w:p>
+      <w:pPr>
+        <w:pStyle w:val="Sinespaciado1"/>
+        <w:ind w:left="-993"/>
+        <w:rPr>
+          <w:rFonts w:ascii="Times New Roman" w:hAnsi="Times New Roman"/>
+        </w:rPr>
+      </w:pPr>
+    </w:p>
+    <w:p>
+      <w:pPr>
+        <w:pStyle w:val="Sinespaciado1"/>
+        <w:ind w:left="-993"/>
+        <w:rPr>
+          <w:rFonts w:ascii="Times New Roman" w:hAnsi="Times New Roman"/>
+        </w:rPr>
+      </w:pPr>
+    </w:p>
+    <w:p>
+      <w:pPr>
+        <w:pStyle w:val="Sinespaciado1"/>
+        <w:ind w:left="-993"/>
+        <w:rPr>
+          <w:rFonts w:ascii="Times New Roman" w:hAnsi="Times New Roman"/>
+        </w:rPr>
+      </w:pPr>
+    </w:p>
+    <w:p>
+      <w:pPr>
+        <w:pStyle w:val="Sinespaciado1"/>
+        <w:ind w:left="-993"/>
+        <w:rPr>
+          <w:rFonts w:ascii="Times New Roman" w:hAnsi="Times New Roman"/>
+        </w:rPr>
+      </w:pPr>
+    </w:p>
+    <w:p>
+      <w:pPr>
+        <w:pStyle w:val="Sinespaciado1"/>
+        <w:ind w:left="-993"/>
+        <w:rPr>
+          <w:rFonts w:ascii="Times New Roman" w:hAnsi="Times New Roman"/>
+        </w:rPr>
+      </w:pPr>
+    </w:p>
+    <w:p>
+      <w:pPr>
+        <w:pStyle w:val="Sinespaciado1"/>
+        <w:ind w:left="-993"/>
+        <w:rPr>
+          <w:rFonts w:ascii="Times New Roman" w:hAnsi="Times New Roman"/>
+        </w:rPr>
+      </w:pPr>
+    </w:p>
+    <w:p>
+      <w:pPr>
+        <w:pStyle w:val="Sinespaciado1"/>
+        <w:ind w:left="-993"/>
+        <w:rPr>
+          <w:rFonts w:ascii="Times New Roman" w:hAnsi="Times New Roman"/>
+        </w:rPr>
+      </w:pPr>
+    </w:p>
+    <w:p>
+      <w:pPr>
+        <w:pStyle w:val="Sinespaciado1"/>
+        <w:ind w:left="-993"/>
+        <w:rPr>
+          <w:rFonts w:ascii="Times New Roman" w:hAnsi="Times New Roman"/>
+        </w:rPr>
+      </w:pPr>
+    </w:p>
+    <w:p>
+      <w:pPr>
+        <w:pStyle w:val="Sinespaciado1"/>
+        <w:ind w:left="-993"/>
+        <w:rPr>
+          <w:rFonts w:ascii="Times New Roman" w:hAnsi="Times New Roman"/>
+        </w:rPr>
+      </w:pPr>
+    </w:p>
+    <w:p>
+      <w:pPr>
+        <w:pStyle w:val="Sinespaciado1"/>
+        <w:ind w:left="-993"/>
+        <w:rPr>
+          <w:rFonts w:ascii="Times New Roman" w:hAnsi="Times New Roman"/>
+        </w:rPr>
+      </w:pPr>
+    </w:p>
+    <w:p>
+      <w:pPr>
+        <w:pStyle w:val="Sinespaciado1"/>
+        <w:ind w:left="-993"/>
+        <w:rPr>
+          <w:rFonts w:ascii="Times New Roman" w:hAnsi="Times New Roman"/>
+        </w:rPr>
+      </w:pPr>
+    </w:p>
+    <w:p>
+      <w:pPr>
+        <w:pStyle w:val="Sinespaciado1"/>
+        <w:ind w:left="-993"/>
+        <w:rPr>
+          <w:rFonts w:ascii="Times New Roman" w:hAnsi="Times New Roman"/>
+        </w:rPr>
+      </w:pPr>
+    </w:p>
+    <w:p>
+      <w:pPr>
+        <w:pStyle w:val="Sinespaciado1"/>
+        <w:ind w:left="-993"/>
+        <w:rPr>
+          <w:rFonts w:ascii="Times New Roman" w:hAnsi="Times New Roman"/>
+        </w:rPr>
+      </w:pPr>
+    </w:p>
+    <w:p>
+      <w:pPr>
+        <w:pStyle w:val="Sinespaciado1"/>
+        <w:ind w:left="-993"/>
+        <w:rPr>
+          <w:rFonts w:ascii="Times New Roman" w:hAnsi="Times New Roman"/>
+        </w:rPr>
+      </w:pPr>
+    </w:p>
+    <w:p>
+      <w:pPr>
+        <w:pStyle w:val="Sinespaciado1"/>
+        <w:ind w:left="-993"/>
+        <w:rPr>
+          <w:rFonts w:ascii="Times New Roman" w:hAnsi="Times New Roman"/>
+        </w:rPr>
+      </w:pPr>
+    </w:p>
+    <w:p>
+      <w:pPr>
+        <w:pStyle w:val="Sinespaciado1"/>
+        <w:ind w:left="-993"/>
+        <w:rPr>
+          <w:rFonts w:ascii="Times New Roman" w:hAnsi="Times New Roman"/>
+        </w:rPr>
+      </w:pPr>
+    </w:p>
+    <w:p>
+      <w:pPr>
+        <w:pStyle w:val="Sinespaciado1"/>
+        <w:ind w:left="-993"/>
+        <w:rPr>
+          <w:rFonts w:ascii="Times New Roman" w:hAnsi="Times New Roman"/>
+        </w:rPr>
+      </w:pPr>
+    </w:p>
+    <w:p>
+      <w:pPr>
+        <w:pStyle w:val="Sinespaciado1"/>
+        <w:ind w:left="-993"/>
+        <w:rPr>
+          <w:rFonts w:ascii="Times New Roman" w:hAnsi="Times New Roman"/>
+        </w:rPr>
+      </w:pPr>
+    </w:p>
+    <w:p>
+      <w:pPr>
+        <w:pStyle w:val="Sinespaciado1"/>
+        <w:ind w:left="-993"/>
+        <w:rPr>
+          <w:rFonts w:ascii="Times New Roman" w:hAnsi="Times New Roman"/>
+        </w:rPr>
+      </w:pPr>
+    </w:p>
+    <w:p>
+      <w:pPr>
+        <w:pStyle w:val="Sinespaciado1"/>
+        <w:ind w:left="-993"/>
+        <w:rPr>
+          <w:rFonts w:ascii="Times New Roman" w:hAnsi="Times New Roman"/>
+        </w:rPr>
+      </w:pPr>
+    </w:p>
+    <w:p>
+      <w:pPr>
+        <w:pStyle w:val="Sinespaciado1"/>
+        <w:ind w:left="-993"/>
+        <w:rPr>
+          <w:rFonts w:ascii="Times New Roman" w:hAnsi="Times New Roman"/>
+        </w:rPr>
+      </w:pPr>
+    </w:p>
+    <w:p>
+      <w:pPr>
+        <w:pStyle w:val="Sinespaciado1"/>
+        <w:ind w:left="-993"/>
+        <w:rPr>
+          <w:rFonts w:ascii="Times New Roman" w:hAnsi="Times New Roman"/>
+        </w:rPr>
+      </w:pPr>
+    </w:p>
+    <w:p>
+      <w:pPr>
+        <w:pStyle w:val="Sinespaciado1"/>
+        <w:ind w:left="720"/>
+        <w:rPr>
+          <w:rFonts w:ascii="Times New Roman" w:hAnsi="Times New Roman"/>
+        </w:rPr>
+      </w:pPr>
+      <w:bookmarkStart w:id="0" w:name="_GoBack"/>
+      <w:bookmarkEnd w:id="0"/>
+    </w:p>
+    <w:p>
+      <w:pPr>
+        <w:pStyle w:val="Sinespaciado1"/>
+        <w:numPr>
+          <w:ilvl w:val="0"/>
+          <w:numId w:val="2"/>
+        </w:numPr>
+        <w:rPr>
+          <w:rFonts w:ascii="Times New Roman" w:hAnsi="Times New Roman"/>
+        </w:rPr>
+      </w:pPr>
+      <w:r>
+        <w:rPr>
+          <w:rFonts w:ascii="Times New Roman" w:hAnsi="Times New Roman"/>
+          <w:b/>
+          <w:bCs/>
+          <w:color w:val="000000"/>
+          <w:lang w:val="es-EC"/>
+        </w:rPr>
+        <w:t>Diagrama</w:t>
+      </w:r>
+      <w:r>
+        <w:rPr>
+          <w:rFonts w:ascii="Times New Roman" w:hAnsi="Times New Roman"/>
+          <w:b/>
+          <w:bCs/>
+          <w:color w:val="000000"/>
+        </w:rPr>
+        <w:t xml:space="preserve"> de </w:t>
+      </w:r>
+      <w:r>
+        <w:rPr>
+          <w:rFonts w:ascii="Times New Roman" w:hAnsi="Times New Roman"/>
+          <w:b/>
+          <w:bCs/>
+          <w:color w:val="000000"/>
+          <w:lang w:val="es-EC"/>
+        </w:rPr>
+        <w:t>bloques</w:t>
+      </w:r>
+    </w:p>
+    <w:p>
+      <w:pPr>
+        <w:pStyle w:val="Sinespaciado1"/>
+        <w:ind w:left="720"/>
+        <w:rPr>
+          <w:rFonts w:ascii="Times New Roman" w:hAnsi="Times New Roman"/>
+        </w:rPr>
+      </w:pPr>
+    </w:p>
+    <w:p>
+      <w:pPr>
+        <w:pStyle w:val="Sinespaciado1"/>
+        <w:rPr>
+          <w:rFonts w:ascii="Times New Roman" w:hAnsi="Times New Roman"/>
+        </w:rPr>
+      </w:pPr>
+      <w:r>
+        <w:rPr>
+          <w:noProof/>
+          <w:lang w:val="es-ES" w:eastAsia="es-ES"/>
+        </w:rPr>
+        <w:drawing>
+          <wp:inline distT="0" distB="0" distL="0" distR="0" wp14:anchorId="627C8CE9" wp14:editId="28F3A15F">
+            <wp:extent cx="5400040" cy="2393315"/>
+            <wp:effectExtent l="0" t="0" r="0" b="0"/>
+            <wp:docPr id="2" name="Imagen 2"/>
+            <wp:cNvGraphicFramePr>
+              <a:graphicFrameLocks xmlns:a="http://schemas.openxmlformats.org/drawingml/2006/main" noChangeAspect="1"/>
+            </wp:cNvGraphicFramePr>
+            <a:graphic xmlns:a="http://schemas.openxmlformats.org/drawingml/2006/main">
+              <a:graphicData uri="http://schemas.openxmlformats.org/drawingml/2006/picture">
+                <pic:pic xmlns:pic="http://schemas.openxmlformats.org/drawingml/2006/picture">
+                  <pic:nvPicPr>
+                    <pic:cNvPr id="1" name=""/>
+                    <pic:cNvPicPr/>
+                  </pic:nvPicPr>
+                  <pic:blipFill>
+                    <a:blip r:embed="rId9"/>
+                    <a:stretch>
+                      <a:fillRect/>
+                    </a:stretch>
+                  </pic:blipFill>
+                  <pic:spPr>
+                    <a:xfrm>
+                      <a:off x="0" y="0"/>
+                      <a:ext cx="5400040" cy="2393315"/>
+                    </a:xfrm>
+                    <a:prstGeom prst="rect">
+                      <a:avLst/>
+                    </a:prstGeom>
+                  </pic:spPr>
+                </pic:pic>
+              </a:graphicData>
+            </a:graphic>
+          </wp:inline>
+        </w:drawing>
+      </w:r>
+    </w:p>
+    <w:p>
+      <w:pPr>
+        <w:pStyle w:val="Sinespaciado1"/>
+        <w:rPr>
+          <w:rFonts w:ascii="Times New Roman" w:hAnsi="Times New Roman"/>
+        </w:rPr>
+      </w:pPr>
+    </w:p>
+    <w:p>
+      <w:pPr>
+        <w:pStyle w:val="Sinespaciado1"/>
+        <w:ind w:left="720"/>
+        <w:rPr>
+          <w:rFonts w:ascii="Times New Roman" w:hAnsi="Times New Roman"/>
+        </w:rPr>
+      </w:pPr>
+    </w:p>
+    <w:p>
+      <w:pPr>
+        <w:pStyle w:val="Sinespaciado1"/>
+        <w:numPr>
+          <w:ilvl w:val="0"/>
+          <w:numId w:val="2"/>
+        </w:numPr>
+        <w:rPr>
+          <w:rFonts w:ascii="Times New Roman" w:hAnsi="Times New Roman"/>
+        </w:rPr>
+      </w:pPr>
+      <w:r>
+        <w:rPr>
+          <w:rFonts w:ascii="Times New Roman" w:hAnsi="Times New Roman"/>
+          <w:b/>
+          <w:bCs/>
+          <w:color w:val="000000"/>
+        </w:rPr>
+        <w:t>Seudocódigo</w:t>
+      </w:r>
+    </w:p>
+    <w:p>
+      <w:pPr>
+        <w:pStyle w:val="Sinespaciado1"/>
+        <w:ind w:left="720"/>
+        <w:rPr>
+          <w:rFonts w:ascii="Times New Roman" w:hAnsi="Times New Roman"/>
+          <w:b/>
+          <w:bCs/>
+          <w:color w:val="000000"/>
+          <w:lang w:val="es-ES_tradnl"/>
+        </w:rPr>
+      </w:pPr>
+    </w:p>
+    <w:p>
+      <w:pPr>
+        <w:pStyle w:val="Sinespaciado1"/>
+        <w:ind w:left="720"/>
+        <w:rPr>
+          <w:rFonts w:ascii="Times New Roman" w:hAnsi="Times New Roman"/>
+          <w:b/>
+          <w:bCs/>
+          <w:color w:val="000000"/>
+        </w:rPr>
+      </w:pPr>
+      <w:r>
+        <w:rPr>
+          <w:rFonts w:ascii="Times New Roman" w:hAnsi="Times New Roman"/>
+          <w:b/>
+          <w:bCs/>
+          <w:color w:val="000000"/>
+          <w:lang w:val="es-ES_tradnl"/>
+        </w:rPr>
+        <w:t>Cliente</w:t>
+      </w:r>
+      <w:r>
+        <w:rPr>
+          <w:rFonts w:ascii="Times New Roman" w:hAnsi="Times New Roman"/>
+          <w:b/>
+          <w:bCs/>
+          <w:color w:val="000000"/>
+        </w:rPr>
+        <w:t xml:space="preserve"> </w:t>
+      </w:r>
+    </w:p>
+    <w:p>
+      <w:pPr>
+        <w:pStyle w:val="Sinespaciado1"/>
+        <w:ind w:left="720"/>
+        <w:rPr>
+          <w:rFonts w:ascii="Times New Roman" w:hAnsi="Times New Roman"/>
+          <w:b/>
+          <w:bCs/>
+          <w:color w:val="000000"/>
+        </w:rPr>
+      </w:pPr>
+    </w:p>
+    <w:p>
+      <w:pPr>
+        <w:pStyle w:val="Sinespaciado1"/>
+        <w:ind w:left="720"/>
         <w:rPr>
           <w:rFonts w:ascii="Times New Roman" w:hAnsi="Times New Roman"/>
         </w:rPr>
@@ -1225,431 +1898,7 @@
             <v:path o:extrusionok="f" gradientshapeok="t" o:connecttype="rect"/>
             <o:lock v:ext="edit" aspectratio="t"/>
           </v:shapetype>
-          <v:shape id="Imagen 4" o:spid="_x0000_i1025" type="#_x0000_t75" style="width:556.6pt;height:321.8pt">
-            <v:imagedata r:id="rId8" o:title=""/>
-          </v:shape>
-        </w:pict>
-      </w:r>
-    </w:p>
-    <w:p>
-      <w:pPr>
-        <w:pStyle w:val="Sinespaciado1"/>
-        <w:ind w:left="-993"/>
-        <w:rPr>
-          <w:rFonts w:ascii="Times New Roman" w:hAnsi="Times New Roman"/>
-        </w:rPr>
-      </w:pPr>
-    </w:p>
-    <w:p>
-      <w:pPr>
-        <w:pStyle w:val="Sinespaciado1"/>
-        <w:ind w:left="-993"/>
-        <w:rPr>
-          <w:rFonts w:ascii="Times New Roman" w:hAnsi="Times New Roman"/>
-        </w:rPr>
-      </w:pPr>
-    </w:p>
-    <w:p>
-      <w:pPr>
-        <w:pStyle w:val="Sinespaciado1"/>
-        <w:ind w:left="-993"/>
-        <w:rPr>
-          <w:rFonts w:ascii="Times New Roman" w:hAnsi="Times New Roman"/>
-        </w:rPr>
-      </w:pPr>
-    </w:p>
-    <w:p>
-      <w:pPr>
-        <w:pStyle w:val="Sinespaciado1"/>
-        <w:ind w:left="-993"/>
-        <w:rPr>
-          <w:rFonts w:ascii="Times New Roman" w:hAnsi="Times New Roman"/>
-        </w:rPr>
-      </w:pPr>
-    </w:p>
-    <w:p>
-      <w:pPr>
-        <w:pStyle w:val="Sinespaciado1"/>
-        <w:ind w:left="-993"/>
-        <w:rPr>
-          <w:rFonts w:ascii="Times New Roman" w:hAnsi="Times New Roman"/>
-        </w:rPr>
-      </w:pPr>
-    </w:p>
-    <w:p>
-      <w:pPr>
-        <w:pStyle w:val="Sinespaciado1"/>
-        <w:ind w:left="-993"/>
-        <w:rPr>
-          <w:rFonts w:ascii="Times New Roman" w:hAnsi="Times New Roman"/>
-        </w:rPr>
-      </w:pPr>
-    </w:p>
-    <w:p>
-      <w:pPr>
-        <w:pStyle w:val="Sinespaciado1"/>
-        <w:ind w:left="-993"/>
-        <w:rPr>
-          <w:rFonts w:ascii="Times New Roman" w:hAnsi="Times New Roman"/>
-        </w:rPr>
-      </w:pPr>
-    </w:p>
-    <w:p>
-      <w:pPr>
-        <w:pStyle w:val="Sinespaciado1"/>
-        <w:ind w:left="-993"/>
-        <w:rPr>
-          <w:rFonts w:ascii="Times New Roman" w:hAnsi="Times New Roman"/>
-        </w:rPr>
-      </w:pPr>
-    </w:p>
-    <w:p>
-      <w:pPr>
-        <w:pStyle w:val="Sinespaciado1"/>
-        <w:ind w:left="-993"/>
-        <w:rPr>
-          <w:rFonts w:ascii="Times New Roman" w:hAnsi="Times New Roman"/>
-        </w:rPr>
-      </w:pPr>
-    </w:p>
-    <w:p>
-      <w:pPr>
-        <w:pStyle w:val="Sinespaciado1"/>
-        <w:ind w:left="-993"/>
-        <w:rPr>
-          <w:rFonts w:ascii="Times New Roman" w:hAnsi="Times New Roman"/>
-        </w:rPr>
-      </w:pPr>
-    </w:p>
-    <w:p>
-      <w:pPr>
-        <w:pStyle w:val="Sinespaciado1"/>
-        <w:ind w:left="-993"/>
-        <w:rPr>
-          <w:rFonts w:ascii="Times New Roman" w:hAnsi="Times New Roman"/>
-        </w:rPr>
-      </w:pPr>
-    </w:p>
-    <w:p>
-      <w:pPr>
-        <w:pStyle w:val="Sinespaciado1"/>
-        <w:ind w:left="-993"/>
-        <w:rPr>
-          <w:rFonts w:ascii="Times New Roman" w:hAnsi="Times New Roman"/>
-        </w:rPr>
-      </w:pPr>
-    </w:p>
-    <w:p>
-      <w:pPr>
-        <w:pStyle w:val="Sinespaciado1"/>
-        <w:ind w:left="-993"/>
-        <w:rPr>
-          <w:rFonts w:ascii="Times New Roman" w:hAnsi="Times New Roman"/>
-        </w:rPr>
-      </w:pPr>
-    </w:p>
-    <w:p>
-      <w:pPr>
-        <w:pStyle w:val="Sinespaciado1"/>
-        <w:ind w:left="-993"/>
-        <w:rPr>
-          <w:rFonts w:ascii="Times New Roman" w:hAnsi="Times New Roman"/>
-        </w:rPr>
-      </w:pPr>
-    </w:p>
-    <w:p>
-      <w:pPr>
-        <w:pStyle w:val="Sinespaciado1"/>
-        <w:ind w:left="-993"/>
-        <w:rPr>
-          <w:rFonts w:ascii="Times New Roman" w:hAnsi="Times New Roman"/>
-        </w:rPr>
-      </w:pPr>
-    </w:p>
-    <w:p>
-      <w:pPr>
-        <w:pStyle w:val="Sinespaciado1"/>
-        <w:ind w:left="-993"/>
-        <w:rPr>
-          <w:rFonts w:ascii="Times New Roman" w:hAnsi="Times New Roman"/>
-        </w:rPr>
-      </w:pPr>
-    </w:p>
-    <w:p>
-      <w:pPr>
-        <w:pStyle w:val="Sinespaciado1"/>
-        <w:ind w:left="-993"/>
-        <w:rPr>
-          <w:rFonts w:ascii="Times New Roman" w:hAnsi="Times New Roman"/>
-        </w:rPr>
-      </w:pPr>
-    </w:p>
-    <w:p>
-      <w:pPr>
-        <w:pStyle w:val="Sinespaciado1"/>
-        <w:ind w:left="-993"/>
-        <w:rPr>
-          <w:rFonts w:ascii="Times New Roman" w:hAnsi="Times New Roman"/>
-        </w:rPr>
-      </w:pPr>
-    </w:p>
-    <w:p>
-      <w:pPr>
-        <w:pStyle w:val="Sinespaciado1"/>
-        <w:ind w:left="-993"/>
-        <w:rPr>
-          <w:rFonts w:ascii="Times New Roman" w:hAnsi="Times New Roman"/>
-        </w:rPr>
-      </w:pPr>
-    </w:p>
-    <w:p>
-      <w:pPr>
-        <w:pStyle w:val="Sinespaciado1"/>
-        <w:ind w:left="-993"/>
-        <w:rPr>
-          <w:rFonts w:ascii="Times New Roman" w:hAnsi="Times New Roman"/>
-        </w:rPr>
-      </w:pPr>
-    </w:p>
-    <w:p>
-      <w:pPr>
-        <w:pStyle w:val="Sinespaciado1"/>
-        <w:ind w:left="-993"/>
-        <w:rPr>
-          <w:rFonts w:ascii="Times New Roman" w:hAnsi="Times New Roman"/>
-        </w:rPr>
-      </w:pPr>
-    </w:p>
-    <w:p>
-      <w:pPr>
-        <w:pStyle w:val="Sinespaciado1"/>
-        <w:ind w:left="-993"/>
-        <w:rPr>
-          <w:rFonts w:ascii="Times New Roman" w:hAnsi="Times New Roman"/>
-        </w:rPr>
-      </w:pPr>
-    </w:p>
-    <w:p>
-      <w:pPr>
-        <w:pStyle w:val="Sinespaciado1"/>
-        <w:ind w:left="-993"/>
-        <w:rPr>
-          <w:rFonts w:ascii="Times New Roman" w:hAnsi="Times New Roman"/>
-        </w:rPr>
-      </w:pPr>
-    </w:p>
-    <w:p>
-      <w:pPr>
-        <w:pStyle w:val="Sinespaciado1"/>
-        <w:ind w:left="-993"/>
-        <w:rPr>
-          <w:rFonts w:ascii="Times New Roman" w:hAnsi="Times New Roman"/>
-        </w:rPr>
-      </w:pPr>
-    </w:p>
-    <w:p>
-      <w:pPr>
-        <w:pStyle w:val="Sinespaciado1"/>
-        <w:ind w:left="-993"/>
-        <w:rPr>
-          <w:rFonts w:ascii="Times New Roman" w:hAnsi="Times New Roman"/>
-        </w:rPr>
-      </w:pPr>
-    </w:p>
-    <w:p>
-      <w:pPr>
-        <w:pStyle w:val="Sinespaciado1"/>
-        <w:ind w:left="-993"/>
-        <w:rPr>
-          <w:rFonts w:ascii="Times New Roman" w:hAnsi="Times New Roman"/>
-        </w:rPr>
-      </w:pPr>
-    </w:p>
-    <w:p>
-      <w:pPr>
-        <w:pStyle w:val="Sinespaciado1"/>
-        <w:ind w:left="720"/>
-        <w:rPr>
-          <w:rFonts w:ascii="Times New Roman" w:hAnsi="Times New Roman"/>
-        </w:rPr>
-      </w:pPr>
-    </w:p>
-    <w:p>
-      <w:pPr>
-        <w:pStyle w:val="Sinespaciado1"/>
-        <w:numPr>
-          <w:ilvl w:val="0"/>
-          <w:numId w:val="2"/>
-        </w:numPr>
-        <w:rPr>
-          <w:rFonts w:ascii="Times New Roman" w:hAnsi="Times New Roman"/>
-        </w:rPr>
-      </w:pPr>
-      <w:r>
-        <w:rPr>
-          <w:rFonts w:ascii="Times New Roman" w:hAnsi="Times New Roman"/>
-          <w:b/>
-          <w:bCs/>
-          <w:color w:val="000000"/>
-          <w:lang w:val="es-EC"/>
-        </w:rPr>
-        <w:lastRenderedPageBreak/>
-        <w:t>Diagrama</w:t>
-      </w:r>
-      <w:r>
-        <w:rPr>
-          <w:rFonts w:ascii="Times New Roman" w:hAnsi="Times New Roman"/>
-          <w:b/>
-          <w:bCs/>
-          <w:color w:val="000000"/>
-        </w:rPr>
-        <w:t xml:space="preserve"> de </w:t>
-      </w:r>
-      <w:r>
-        <w:rPr>
-          <w:rFonts w:ascii="Times New Roman" w:hAnsi="Times New Roman"/>
-          <w:b/>
-          <w:bCs/>
-          <w:color w:val="000000"/>
-          <w:lang w:val="es-EC"/>
-        </w:rPr>
-        <w:t>bloques</w:t>
-      </w:r>
-    </w:p>
-    <w:p>
-      <w:pPr>
-        <w:pStyle w:val="Sinespaciado1"/>
-        <w:ind w:left="720"/>
-        <w:rPr>
-          <w:rFonts w:ascii="Times New Roman" w:hAnsi="Times New Roman"/>
-        </w:rPr>
-      </w:pPr>
-    </w:p>
-    <w:p>
-      <w:pPr>
-        <w:pStyle w:val="Sinespaciado1"/>
-        <w:rPr>
-          <w:rFonts w:ascii="Times New Roman" w:hAnsi="Times New Roman"/>
-        </w:rPr>
-      </w:pPr>
-      <w:r>
-        <w:pict>
-          <v:shape id="Picture 14" o:spid="_x0000_i1026" type="#_x0000_t75" style="width:452.65pt;height:199.7pt">
-            <v:imagedata r:id="rId9" o:title="" croptop="22431f" cropbottom="11297f" cropleft="18446f" cropright="6647f"/>
-          </v:shape>
-        </w:pict>
-      </w:r>
-    </w:p>
-    <w:p>
-      <w:pPr>
-        <w:pStyle w:val="Sinespaciado1"/>
-        <w:rPr>
-          <w:rFonts w:ascii="Times New Roman" w:hAnsi="Times New Roman"/>
-        </w:rPr>
-      </w:pPr>
-    </w:p>
-    <w:p>
-      <w:pPr>
-        <w:pStyle w:val="Sinespaciado1"/>
-        <w:ind w:left="720"/>
-        <w:rPr>
-          <w:rFonts w:ascii="Times New Roman" w:hAnsi="Times New Roman"/>
-        </w:rPr>
-      </w:pPr>
-    </w:p>
-    <w:p>
-      <w:pPr>
-        <w:pStyle w:val="Sinespaciado1"/>
-        <w:numPr>
-          <w:ilvl w:val="0"/>
-          <w:numId w:val="2"/>
-        </w:numPr>
-        <w:rPr>
-          <w:rFonts w:ascii="Times New Roman" w:hAnsi="Times New Roman"/>
-        </w:rPr>
-      </w:pPr>
-      <w:proofErr w:type="spellStart"/>
-      <w:r>
-        <w:rPr>
-          <w:rFonts w:ascii="Times New Roman" w:hAnsi="Times New Roman"/>
-          <w:b/>
-          <w:bCs/>
-          <w:color w:val="000000"/>
-        </w:rPr>
-        <w:t>Seudocódigo</w:t>
-      </w:r>
-      <w:proofErr w:type="spellEnd"/>
-    </w:p>
-    <w:p>
-      <w:pPr>
-        <w:pStyle w:val="Sinespaciado1"/>
-        <w:ind w:left="720"/>
-        <w:rPr>
-          <w:rFonts w:ascii="Times New Roman" w:hAnsi="Times New Roman"/>
-          <w:b/>
-          <w:bCs/>
-          <w:color w:val="000000"/>
-          <w:lang w:val="es-ES_tradnl"/>
-        </w:rPr>
-      </w:pPr>
-    </w:p>
-    <w:p>
-      <w:pPr>
-        <w:pStyle w:val="Sinespaciado1"/>
-        <w:ind w:left="720"/>
-        <w:rPr>
-          <w:rFonts w:ascii="Times New Roman" w:hAnsi="Times New Roman"/>
-          <w:b/>
-          <w:bCs/>
-          <w:color w:val="000000"/>
-        </w:rPr>
-      </w:pPr>
-      <w:r>
-        <w:rPr>
-          <w:rFonts w:ascii="Times New Roman" w:hAnsi="Times New Roman"/>
-          <w:b/>
-          <w:bCs/>
-          <w:color w:val="000000"/>
-          <w:lang w:val="es-ES_tradnl"/>
-        </w:rPr>
-        <w:t>Cliente</w:t>
-      </w:r>
-      <w:r>
-        <w:rPr>
-          <w:rFonts w:ascii="Times New Roman" w:hAnsi="Times New Roman"/>
-          <w:b/>
-          <w:bCs/>
-          <w:color w:val="000000"/>
-        </w:rPr>
-        <w:t xml:space="preserve"> </w:t>
-      </w:r>
-    </w:p>
-    <w:p>
-      <w:pPr>
-        <w:pStyle w:val="Sinespaciado1"/>
-        <w:ind w:left="720"/>
-        <w:rPr>
-          <w:rFonts w:ascii="Times New Roman" w:hAnsi="Times New Roman"/>
-          <w:b/>
-          <w:bCs/>
-          <w:color w:val="000000"/>
-        </w:rPr>
-      </w:pPr>
-    </w:p>
-    <w:p>
-      <w:pPr>
-        <w:pStyle w:val="Sinespaciado1"/>
-        <w:ind w:left="720"/>
-        <w:rPr>
-          <w:rFonts w:ascii="Times New Roman" w:hAnsi="Times New Roman"/>
-        </w:rPr>
-      </w:pPr>
-      <w:r>
-        <w:rPr>
-          <w:rFonts w:ascii="Times New Roman" w:hAnsi="Times New Roman"/>
-        </w:rPr>
-        <w:pict>
-          <v:shape id="Imagen 1" o:spid="_x0000_i1027" type="#_x0000_t75" style="width:308.05pt;height:133.35pt">
+          <v:shape id="Imagen 1" o:spid="_x0000_i1027" type="#_x0000_t75" style="width:308.25pt;height:133.5pt">
             <v:imagedata r:id="rId10" o:title=""/>
           </v:shape>
         </w:pict>
@@ -1798,7 +2047,7 @@
           <w:rFonts w:ascii="Times New Roman" w:hAnsi="Times New Roman"/>
         </w:rPr>
         <w:pict>
-          <v:shape id="Imagen 2" o:spid="_x0000_i1028" type="#_x0000_t75" style="width:323.05pt;height:355.6pt">
+          <v:shape id="Imagen 2" o:spid="_x0000_i1028" type="#_x0000_t75" style="width:323.25pt;height:355.5pt">
             <v:imagedata r:id="rId11" o:title=""/>
           </v:shape>
         </w:pict>
@@ -1864,7 +2113,7 @@
           <w:rFonts w:ascii="Times New Roman" w:hAnsi="Times New Roman"/>
         </w:rPr>
         <w:pict>
-          <v:shape id="Imagen 3" o:spid="_x0000_i1029" type="#_x0000_t75" style="width:288.65pt;height:213.5pt">
+          <v:shape id="Imagen 3" o:spid="_x0000_i1029" type="#_x0000_t75" style="width:288.75pt;height:213.75pt">
             <v:imagedata r:id="rId12" o:title=""/>
           </v:shape>
         </w:pict>
@@ -1916,7 +2165,7 @@
 </file>
 
 <file path=word/endnotes.xml><?xml version="1.0" encoding="utf-8"?>
-<w:endnotes xmlns:wpc="http://schemas.microsoft.com/office/word/2010/wordprocessingCanvas" xmlns:mc="http://schemas.openxmlformats.org/markup-compatibility/2006" xmlns:o="urn:schemas-microsoft-com:office:office" xmlns:r="http://schemas.openxmlformats.org/officeDocument/2006/relationships" xmlns:m="http://schemas.openxmlformats.org/officeDocument/2006/math" xmlns:v="urn:schemas-microsoft-com:vml" xmlns:wp14="http://schemas.microsoft.com/office/word/2010/wordprocessingDrawing" xmlns:wp="http://schemas.openxmlformats.org/drawingml/2006/wordprocessingDrawing" xmlns:w10="urn:schemas-microsoft-com:office:word" xmlns:w="http://schemas.openxmlformats.org/wordprocessingml/2006/main" xmlns:w14="http://schemas.microsoft.com/office/word/2010/wordml" xmlns:w15="http://schemas.microsoft.com/office/word/2012/wordml" xmlns:wpg="http://schemas.microsoft.com/office/word/2010/wordprocessingGroup" xmlns:wpi="http://schemas.microsoft.com/office/word/2010/wordprocessingInk" xmlns:wne="http://schemas.microsoft.com/office/word/2006/wordml" xmlns:wps="http://schemas.microsoft.com/office/word/2010/wordprocessingShape" mc:Ignorable="w14 w15 wp14">
+<w:endnotes xmlns:wpc="http://schemas.microsoft.com/office/word/2010/wordprocessingCanvas" xmlns:cx="http://schemas.microsoft.com/office/drawing/2014/chartex" xmlns:cx1="http://schemas.microsoft.com/office/drawing/2015/9/8/chartex" xmlns:mc="http://schemas.openxmlformats.org/markup-compatibility/2006" xmlns:o="urn:schemas-microsoft-com:office:office" xmlns:r="http://schemas.openxmlformats.org/officeDocument/2006/relationships" xmlns:m="http://schemas.openxmlformats.org/officeDocument/2006/math" xmlns:v="urn:schemas-microsoft-com:vml" xmlns:wp14="http://schemas.microsoft.com/office/word/2010/wordprocessingDrawing" xmlns:wp="http://schemas.openxmlformats.org/drawingml/2006/wordprocessingDrawing" xmlns:w10="urn:schemas-microsoft-com:office:word" xmlns:w="http://schemas.openxmlformats.org/wordprocessingml/2006/main" xmlns:w14="http://schemas.microsoft.com/office/word/2010/wordml" xmlns:w15="http://schemas.microsoft.com/office/word/2012/wordml" xmlns:w16se="http://schemas.microsoft.com/office/word/2015/wordml/symex" xmlns:wpg="http://schemas.microsoft.com/office/word/2010/wordprocessingGroup" xmlns:wpi="http://schemas.microsoft.com/office/word/2010/wordprocessingInk" xmlns:wne="http://schemas.microsoft.com/office/word/2006/wordml" xmlns:wps="http://schemas.microsoft.com/office/word/2010/wordprocessingShape" mc:Ignorable="w14 w15 w16se wp14">
   <w:endnote w:type="separator" w:id="-1">
     <w:p>
       <w:pPr>
@@ -1941,7 +2190,7 @@
 </file>
 
 <file path=word/footnotes.xml><?xml version="1.0" encoding="utf-8"?>
-<w:footnotes xmlns:wpc="http://schemas.microsoft.com/office/word/2010/wordprocessingCanvas" xmlns:mc="http://schemas.openxmlformats.org/markup-compatibility/2006" xmlns:o="urn:schemas-microsoft-com:office:office" xmlns:r="http://schemas.openxmlformats.org/officeDocument/2006/relationships" xmlns:m="http://schemas.openxmlformats.org/officeDocument/2006/math" xmlns:v="urn:schemas-microsoft-com:vml" xmlns:wp14="http://schemas.microsoft.com/office/word/2010/wordprocessingDrawing" xmlns:wp="http://schemas.openxmlformats.org/drawingml/2006/wordprocessingDrawing" xmlns:w10="urn:schemas-microsoft-com:office:word" xmlns:w="http://schemas.openxmlformats.org/wordprocessingml/2006/main" xmlns:w14="http://schemas.microsoft.com/office/word/2010/wordml" xmlns:w15="http://schemas.microsoft.com/office/word/2012/wordml" xmlns:wpg="http://schemas.microsoft.com/office/word/2010/wordprocessingGroup" xmlns:wpi="http://schemas.microsoft.com/office/word/2010/wordprocessingInk" xmlns:wne="http://schemas.microsoft.com/office/word/2006/wordml" xmlns:wps="http://schemas.microsoft.com/office/word/2010/wordprocessingShape" mc:Ignorable="w14 w15 wp14">
+<w:footnotes xmlns:wpc="http://schemas.microsoft.com/office/word/2010/wordprocessingCanvas" xmlns:cx="http://schemas.microsoft.com/office/drawing/2014/chartex" xmlns:cx1="http://schemas.microsoft.com/office/drawing/2015/9/8/chartex" xmlns:mc="http://schemas.openxmlformats.org/markup-compatibility/2006" xmlns:o="urn:schemas-microsoft-com:office:office" xmlns:r="http://schemas.openxmlformats.org/officeDocument/2006/relationships" xmlns:m="http://schemas.openxmlformats.org/officeDocument/2006/math" xmlns:v="urn:schemas-microsoft-com:vml" xmlns:wp14="http://schemas.microsoft.com/office/word/2010/wordprocessingDrawing" xmlns:wp="http://schemas.openxmlformats.org/drawingml/2006/wordprocessingDrawing" xmlns:w10="urn:schemas-microsoft-com:office:word" xmlns:w="http://schemas.openxmlformats.org/wordprocessingml/2006/main" xmlns:w14="http://schemas.microsoft.com/office/word/2010/wordml" xmlns:w15="http://schemas.microsoft.com/office/word/2012/wordml" xmlns:w16se="http://schemas.microsoft.com/office/word/2015/wordml/symex" xmlns:wpg="http://schemas.microsoft.com/office/word/2010/wordprocessingGroup" xmlns:wpi="http://schemas.microsoft.com/office/word/2010/wordprocessingInk" xmlns:wne="http://schemas.microsoft.com/office/word/2006/wordml" xmlns:wps="http://schemas.microsoft.com/office/word/2010/wordprocessingShape" mc:Ignorable="w14 w15 w16se wp14">
   <w:footnote w:type="separator" w:id="-1">
     <w:p>
       <w:pPr>
@@ -1966,7 +2215,7 @@
 </file>
 
 <file path=word/header1.xml><?xml version="1.0" encoding="utf-8"?>
-<w:hdr xmlns:wpc="http://schemas.microsoft.com/office/word/2010/wordprocessingCanvas" xmlns:mc="http://schemas.openxmlformats.org/markup-compatibility/2006" xmlns:o="urn:schemas-microsoft-com:office:office" xmlns:r="http://schemas.openxmlformats.org/officeDocument/2006/relationships" xmlns:m="http://schemas.openxmlformats.org/officeDocument/2006/math" xmlns:v="urn:schemas-microsoft-com:vml" xmlns:wp14="http://schemas.microsoft.com/office/word/2010/wordprocessingDrawing" xmlns:wp="http://schemas.openxmlformats.org/drawingml/2006/wordprocessingDrawing" xmlns:w10="urn:schemas-microsoft-com:office:word" xmlns:w="http://schemas.openxmlformats.org/wordprocessingml/2006/main" xmlns:w14="http://schemas.microsoft.com/office/word/2010/wordml" xmlns:w15="http://schemas.microsoft.com/office/word/2012/wordml" xmlns:wpg="http://schemas.microsoft.com/office/word/2010/wordprocessingGroup" xmlns:wpi="http://schemas.microsoft.com/office/word/2010/wordprocessingInk" xmlns:wne="http://schemas.microsoft.com/office/word/2006/wordml" xmlns:wps="http://schemas.microsoft.com/office/word/2010/wordprocessingShape" mc:Ignorable="w14 w15 wp14">
+<w:hdr xmlns:wpc="http://schemas.microsoft.com/office/word/2010/wordprocessingCanvas" xmlns:cx="http://schemas.microsoft.com/office/drawing/2014/chartex" xmlns:cx1="http://schemas.microsoft.com/office/drawing/2015/9/8/chartex" xmlns:mc="http://schemas.openxmlformats.org/markup-compatibility/2006" xmlns:o="urn:schemas-microsoft-com:office:office" xmlns:r="http://schemas.openxmlformats.org/officeDocument/2006/relationships" xmlns:m="http://schemas.openxmlformats.org/officeDocument/2006/math" xmlns:v="urn:schemas-microsoft-com:vml" xmlns:wp14="http://schemas.microsoft.com/office/word/2010/wordprocessingDrawing" xmlns:wp="http://schemas.openxmlformats.org/drawingml/2006/wordprocessingDrawing" xmlns:w10="urn:schemas-microsoft-com:office:word" xmlns:w="http://schemas.openxmlformats.org/wordprocessingml/2006/main" xmlns:w14="http://schemas.microsoft.com/office/word/2010/wordml" xmlns:w15="http://schemas.microsoft.com/office/word/2012/wordml" xmlns:w16se="http://schemas.microsoft.com/office/word/2015/wordml/symex" xmlns:wpg="http://schemas.microsoft.com/office/word/2010/wordprocessingGroup" xmlns:wpi="http://schemas.microsoft.com/office/word/2010/wordprocessingInk" xmlns:wne="http://schemas.microsoft.com/office/word/2006/wordml" xmlns:wps="http://schemas.microsoft.com/office/word/2010/wordprocessingShape" mc:Ignorable="w14 w15 w16se wp14">
   <w:p>
     <w:pPr>
       <w:pStyle w:val="Sinespaciado1"/>
@@ -2110,7 +2359,7 @@
 </file>
 
 <file path=word/numbering.xml><?xml version="1.0" encoding="utf-8"?>
-<w:numbering xmlns:wpc="http://schemas.microsoft.com/office/word/2010/wordprocessingCanvas" xmlns:mc="http://schemas.openxmlformats.org/markup-compatibility/2006" xmlns:o="urn:schemas-microsoft-com:office:office" xmlns:r="http://schemas.openxmlformats.org/officeDocument/2006/relationships" xmlns:m="http://schemas.openxmlformats.org/officeDocument/2006/math" xmlns:v="urn:schemas-microsoft-com:vml" xmlns:wp14="http://schemas.microsoft.com/office/word/2010/wordprocessingDrawing" xmlns:wp="http://schemas.openxmlformats.org/drawingml/2006/wordprocessingDrawing" xmlns:w10="urn:schemas-microsoft-com:office:word" xmlns:w="http://schemas.openxmlformats.org/wordprocessingml/2006/main" xmlns:w14="http://schemas.microsoft.com/office/word/2010/wordml" xmlns:w15="http://schemas.microsoft.com/office/word/2012/wordml" xmlns:wpg="http://schemas.microsoft.com/office/word/2010/wordprocessingGroup" xmlns:wpi="http://schemas.microsoft.com/office/word/2010/wordprocessingInk" xmlns:wne="http://schemas.microsoft.com/office/word/2006/wordml" xmlns:wps="http://schemas.microsoft.com/office/word/2010/wordprocessingShape" mc:Ignorable="w14 w15 wp14">
+<w:numbering xmlns:wpc="http://schemas.microsoft.com/office/word/2010/wordprocessingCanvas" xmlns:cx="http://schemas.microsoft.com/office/drawing/2014/chartex" xmlns:cx1="http://schemas.microsoft.com/office/drawing/2015/9/8/chartex" xmlns:mc="http://schemas.openxmlformats.org/markup-compatibility/2006" xmlns:o="urn:schemas-microsoft-com:office:office" xmlns:r="http://schemas.openxmlformats.org/officeDocument/2006/relationships" xmlns:m="http://schemas.openxmlformats.org/officeDocument/2006/math" xmlns:v="urn:schemas-microsoft-com:vml" xmlns:wp14="http://schemas.microsoft.com/office/word/2010/wordprocessingDrawing" xmlns:wp="http://schemas.openxmlformats.org/drawingml/2006/wordprocessingDrawing" xmlns:w10="urn:schemas-microsoft-com:office:word" xmlns:w="http://schemas.openxmlformats.org/wordprocessingml/2006/main" xmlns:w14="http://schemas.microsoft.com/office/word/2010/wordml" xmlns:w15="http://schemas.microsoft.com/office/word/2012/wordml" xmlns:w16se="http://schemas.microsoft.com/office/word/2015/wordml/symex" xmlns:wpg="http://schemas.microsoft.com/office/word/2010/wordprocessingGroup" xmlns:wpi="http://schemas.microsoft.com/office/word/2010/wordprocessingInk" xmlns:wne="http://schemas.microsoft.com/office/word/2006/wordml" xmlns:wps="http://schemas.microsoft.com/office/word/2010/wordprocessingShape" mc:Ignorable="w14 w15 w16se wp14">
   <w:abstractNum w:abstractNumId="0" w15:restartNumberingAfterBreak="0">
     <w:nsid w:val="569FC381"/>
     <w:multiLevelType w:val="singleLevel"/>
@@ -2236,7 +2485,7 @@
 </file>
 
 <file path=word/styles.xml><?xml version="1.0" encoding="utf-8"?>
-<w:styles xmlns:mc="http://schemas.openxmlformats.org/markup-compatibility/2006" xmlns:r="http://schemas.openxmlformats.org/officeDocument/2006/relationships" xmlns:w="http://schemas.openxmlformats.org/wordprocessingml/2006/main" xmlns:w14="http://schemas.microsoft.com/office/word/2010/wordml" xmlns:w15="http://schemas.microsoft.com/office/word/2012/wordml" mc:Ignorable="w14 w15">
+<w:styles xmlns:mc="http://schemas.openxmlformats.org/markup-compatibility/2006" xmlns:r="http://schemas.openxmlformats.org/officeDocument/2006/relationships" xmlns:w="http://schemas.openxmlformats.org/wordprocessingml/2006/main" xmlns:w14="http://schemas.microsoft.com/office/word/2010/wordml" xmlns:w15="http://schemas.microsoft.com/office/word/2012/wordml" xmlns:w16se="http://schemas.microsoft.com/office/word/2015/wordml/symex" mc:Ignorable="w14 w15 w16se">
   <w:docDefaults>
     <w:rPrDefault>
       <w:rPr>

</xml_diff>